<commit_message>
First Draft Project Proposal
</commit_message>
<xml_diff>
--- a/ProjekProposal.docx
+++ b/ProjekProposal.docx
@@ -24,6 +24,7 @@
       </w:r>
     </w:p>
     <w:p>
+      <w:proofErr w:type="gramStart"/>
       <w:r>
         <w:t>Tit</w:t>
       </w:r>
@@ -31,30 +32,499 @@
         <w:t>e</w:t>
       </w:r>
       <w:r>
-        <w:t>l: [Proje</w:t>
-      </w:r>
-      <w:r>
-        <w:t>k</w:t>
-      </w:r>
-      <w:r>
-        <w:t>t</w:t>
-      </w:r>
-      <w:r>
-        <w:t>n</w:t>
-      </w:r>
-      <w:r>
-        <w:t>ame]</w:t>
-      </w:r>
+        <w:t>l</w:t>
+      </w:r>
+      <w:proofErr w:type="gramEnd"/>
+      <w:r>
+        <w:t xml:space="preserve">: </w:t>
+      </w:r>
+      <w:r>
+        <w:t xml:space="preserve">Evolving </w:t>
+      </w:r>
+      <w:proofErr w:type="spellStart"/>
+      <w:r>
+        <w:t>Boids</w:t>
+      </w:r>
+      <w:proofErr w:type="spellEnd"/>
     </w:p>
     <w:p>
       <w:r>
-        <w:t>Team: [Name</w:t>
-      </w:r>
-      <w:r>
-        <w:t>n</w:t>
-      </w:r>
-      <w:r>
-        <w:t>]</w:t>
+        <w:t xml:space="preserve">Team: </w:t>
+      </w:r>
+      <w:r>
+        <w:t xml:space="preserve">Ludwig </w:t>
+      </w:r>
+      <w:proofErr w:type="spellStart"/>
+      <w:r>
+        <w:t>Patzold</w:t>
+      </w:r>
+      <w:proofErr w:type="spellEnd"/>
+      <w:r>
+        <w:t>, Levi Drieling</w:t>
+      </w:r>
+    </w:p>
+    <w:p>
+      <w:pPr>
+        <w:pStyle w:val="berschrift2"/>
+        <w:numPr>
+          <w:ilvl w:val="0"/>
+          <w:numId w:val="11"/>
+        </w:numPr>
+        <w:rPr>
+          <w:rStyle w:val="SchwacheHervorhebung"/>
+        </w:rPr>
+      </w:pPr>
+      <w:r>
+        <w:rPr>
+          <w:rStyle w:val="SchwacheHervorhebung"/>
+        </w:rPr>
+        <w:t>Project Summary</w:t>
+      </w:r>
+    </w:p>
+    <w:p>
+      <w:r>
+        <w:t xml:space="preserve">Das Projekt </w:t>
+      </w:r>
+      <w:proofErr w:type="spellStart"/>
+      <w:r>
+        <w:t>soll</w:t>
+      </w:r>
+      <w:proofErr w:type="spellEnd"/>
+      <w:r>
+        <w:t xml:space="preserve"> </w:t>
+      </w:r>
+      <w:proofErr w:type="spellStart"/>
+      <w:r>
+        <w:t>eine</w:t>
+      </w:r>
+      <w:proofErr w:type="spellEnd"/>
+      <w:r>
+        <w:t xml:space="preserve"> </w:t>
+      </w:r>
+      <w:proofErr w:type="spellStart"/>
+      <w:r>
+        <w:t>Partikel</w:t>
+      </w:r>
+      <w:proofErr w:type="spellEnd"/>
+      <w:r>
+        <w:t xml:space="preserve"> Simulation </w:t>
+      </w:r>
+      <w:proofErr w:type="spellStart"/>
+      <w:r>
+        <w:t>werden</w:t>
+      </w:r>
+      <w:proofErr w:type="spellEnd"/>
+      <w:r>
+        <w:t>.</w:t>
+      </w:r>
+      <w:r>
+        <w:t xml:space="preserve"> </w:t>
+      </w:r>
+      <w:r>
+        <w:t>Das</w:t>
+      </w:r>
+      <w:r>
+        <w:t xml:space="preserve"> Verhalten</w:t>
+      </w:r>
+      <w:r>
+        <w:t xml:space="preserve"> der </w:t>
+      </w:r>
+      <w:proofErr w:type="spellStart"/>
+      <w:r>
+        <w:t>Partikel</w:t>
+      </w:r>
+      <w:proofErr w:type="spellEnd"/>
+      <w:r>
+        <w:t xml:space="preserve"> </w:t>
+      </w:r>
+      <w:proofErr w:type="spellStart"/>
+      <w:r>
+        <w:t>wird</w:t>
+      </w:r>
+      <w:proofErr w:type="spellEnd"/>
+      <w:r>
+        <w:t xml:space="preserve"> </w:t>
+      </w:r>
+      <w:proofErr w:type="spellStart"/>
+      <w:r>
+        <w:t>durch</w:t>
+      </w:r>
+      <w:proofErr w:type="spellEnd"/>
+      <w:r>
+        <w:t xml:space="preserve"> </w:t>
+      </w:r>
+      <w:proofErr w:type="spellStart"/>
+      <w:r>
+        <w:t>Wechselwirkungen</w:t>
+      </w:r>
+      <w:proofErr w:type="spellEnd"/>
+      <w:r>
+        <w:t xml:space="preserve"> </w:t>
+      </w:r>
+      <w:proofErr w:type="spellStart"/>
+      <w:r>
+        <w:t>zu</w:t>
+      </w:r>
+      <w:proofErr w:type="spellEnd"/>
+      <w:r>
+        <w:t xml:space="preserve"> </w:t>
+      </w:r>
+      <w:proofErr w:type="spellStart"/>
+      <w:r>
+        <w:t>anderen</w:t>
+      </w:r>
+      <w:proofErr w:type="spellEnd"/>
+      <w:r>
+        <w:t xml:space="preserve"> </w:t>
+      </w:r>
+      <w:proofErr w:type="spellStart"/>
+      <w:r>
+        <w:t>Partikel</w:t>
+      </w:r>
+      <w:proofErr w:type="spellEnd"/>
+      <w:r>
+        <w:t xml:space="preserve"> </w:t>
+      </w:r>
+      <w:proofErr w:type="spellStart"/>
+      <w:r>
+        <w:t>Typen</w:t>
+      </w:r>
+      <w:proofErr w:type="spellEnd"/>
+      <w:r>
+        <w:t xml:space="preserve"> </w:t>
+      </w:r>
+      <w:proofErr w:type="spellStart"/>
+      <w:r>
+        <w:t>definiert</w:t>
+      </w:r>
+      <w:proofErr w:type="spellEnd"/>
+      <w:r>
+        <w:t xml:space="preserve">. </w:t>
+      </w:r>
+      <w:proofErr w:type="spellStart"/>
+      <w:r>
+        <w:t>Zudem</w:t>
+      </w:r>
+      <w:proofErr w:type="spellEnd"/>
+      <w:r>
+        <w:t xml:space="preserve"> </w:t>
+      </w:r>
+      <w:proofErr w:type="spellStart"/>
+      <w:r>
+        <w:t>gibt</w:t>
+      </w:r>
+      <w:proofErr w:type="spellEnd"/>
+      <w:r>
+        <w:t xml:space="preserve"> es </w:t>
+      </w:r>
+      <w:proofErr w:type="spellStart"/>
+      <w:r>
+        <w:t>auch</w:t>
+      </w:r>
+      <w:proofErr w:type="spellEnd"/>
+      <w:r>
+        <w:t xml:space="preserve"> </w:t>
+      </w:r>
+      <w:proofErr w:type="spellStart"/>
+      <w:r>
+        <w:t>Bedingungen</w:t>
+      </w:r>
+      <w:proofErr w:type="spellEnd"/>
+      <w:r>
+        <w:t xml:space="preserve"> </w:t>
+      </w:r>
+      <w:proofErr w:type="spellStart"/>
+      <w:r>
+        <w:t>zur</w:t>
+      </w:r>
+      <w:proofErr w:type="spellEnd"/>
+      <w:r>
+        <w:t xml:space="preserve"> </w:t>
+      </w:r>
+      <w:proofErr w:type="spellStart"/>
+      <w:r>
+        <w:t>Vermehrung</w:t>
+      </w:r>
+      <w:proofErr w:type="spellEnd"/>
+      <w:r>
+        <w:t xml:space="preserve">/ </w:t>
+      </w:r>
+      <w:proofErr w:type="spellStart"/>
+      <w:r>
+        <w:t>Absterben</w:t>
+      </w:r>
+      <w:proofErr w:type="spellEnd"/>
+      <w:r>
+        <w:t xml:space="preserve">. Beim Vermehren der </w:t>
+      </w:r>
+      <w:proofErr w:type="spellStart"/>
+      <w:r>
+        <w:t>Partikel</w:t>
+      </w:r>
+      <w:proofErr w:type="spellEnd"/>
+      <w:r>
+        <w:t xml:space="preserve">, </w:t>
+      </w:r>
+      <w:proofErr w:type="spellStart"/>
+      <w:r>
+        <w:t>gibt</w:t>
+      </w:r>
+      <w:proofErr w:type="spellEnd"/>
+      <w:r>
+        <w:t xml:space="preserve"> es </w:t>
+      </w:r>
+      <w:proofErr w:type="spellStart"/>
+      <w:r>
+        <w:t>eine</w:t>
+      </w:r>
+      <w:proofErr w:type="spellEnd"/>
+      <w:r>
+        <w:t xml:space="preserve"> Chance, </w:t>
+      </w:r>
+      <w:proofErr w:type="spellStart"/>
+      <w:r>
+        <w:t>dass</w:t>
+      </w:r>
+      <w:proofErr w:type="spellEnd"/>
+      <w:r>
+        <w:t xml:space="preserve"> </w:t>
+      </w:r>
+      <w:proofErr w:type="spellStart"/>
+      <w:r>
+        <w:t>definierende</w:t>
+      </w:r>
+      <w:proofErr w:type="spellEnd"/>
+      <w:r>
+        <w:t xml:space="preserve"> </w:t>
+      </w:r>
+      <w:proofErr w:type="spellStart"/>
+      <w:r>
+        <w:t>Werte</w:t>
+      </w:r>
+      <w:proofErr w:type="spellEnd"/>
+      <w:r>
+        <w:t xml:space="preserve"> </w:t>
+      </w:r>
+      <w:proofErr w:type="spellStart"/>
+      <w:r>
+        <w:t>mutieren</w:t>
+      </w:r>
+      <w:proofErr w:type="spellEnd"/>
+      <w:r>
+        <w:t xml:space="preserve">, </w:t>
+      </w:r>
+      <w:proofErr w:type="spellStart"/>
+      <w:r>
+        <w:t>womit</w:t>
+      </w:r>
+      <w:proofErr w:type="spellEnd"/>
+      <w:r>
+        <w:t xml:space="preserve"> </w:t>
+      </w:r>
+      <w:proofErr w:type="spellStart"/>
+      <w:r>
+        <w:t>sich</w:t>
+      </w:r>
+      <w:proofErr w:type="spellEnd"/>
+      <w:r>
+        <w:t xml:space="preserve"> das </w:t>
+      </w:r>
+      <w:proofErr w:type="spellStart"/>
+      <w:r>
+        <w:t>Verhalten</w:t>
+      </w:r>
+      <w:proofErr w:type="spellEnd"/>
+      <w:r>
+        <w:t xml:space="preserve"> von </w:t>
+      </w:r>
+      <w:proofErr w:type="spellStart"/>
+      <w:r>
+        <w:t>Folgegenerationen</w:t>
+      </w:r>
+      <w:proofErr w:type="spellEnd"/>
+      <w:r>
+        <w:t xml:space="preserve"> </w:t>
+      </w:r>
+      <w:proofErr w:type="spellStart"/>
+      <w:r>
+        <w:t>leicht</w:t>
+      </w:r>
+      <w:proofErr w:type="spellEnd"/>
+      <w:r>
+        <w:t xml:space="preserve"> </w:t>
+      </w:r>
+      <w:proofErr w:type="spellStart"/>
+      <w:r>
+        <w:t>verändert</w:t>
+      </w:r>
+      <w:proofErr w:type="spellEnd"/>
+      <w:r>
+        <w:t>.</w:t>
+      </w:r>
+    </w:p>
+    <w:p>
+      <w:r>
+        <w:t xml:space="preserve">Die Regel die </w:t>
+      </w:r>
+      <w:proofErr w:type="spellStart"/>
+      <w:r>
+        <w:t>alles</w:t>
+      </w:r>
+      <w:proofErr w:type="spellEnd"/>
+      <w:r>
+        <w:t xml:space="preserve"> </w:t>
+      </w:r>
+      <w:proofErr w:type="spellStart"/>
+      <w:r>
+        <w:t>verändert</w:t>
+      </w:r>
+      <w:proofErr w:type="spellEnd"/>
+      <w:r>
+        <w:t xml:space="preserve">: </w:t>
+      </w:r>
+      <w:proofErr w:type="spellStart"/>
+      <w:r>
+        <w:t>Wird</w:t>
+      </w:r>
+      <w:proofErr w:type="spellEnd"/>
+      <w:r>
+        <w:t xml:space="preserve"> </w:t>
+      </w:r>
+      <w:proofErr w:type="spellStart"/>
+      <w:r>
+        <w:t>ein</w:t>
+      </w:r>
+      <w:proofErr w:type="spellEnd"/>
+      <w:r>
+        <w:t xml:space="preserve"> </w:t>
+      </w:r>
+      <w:proofErr w:type="spellStart"/>
+      <w:r>
+        <w:t>Partikel</w:t>
+      </w:r>
+      <w:proofErr w:type="spellEnd"/>
+      <w:r>
+        <w:t xml:space="preserve"> von </w:t>
+      </w:r>
+      <w:proofErr w:type="spellStart"/>
+      <w:r>
+        <w:t>einem</w:t>
+      </w:r>
+      <w:proofErr w:type="spellEnd"/>
+      <w:r>
+        <w:t xml:space="preserve"> </w:t>
+      </w:r>
+      <w:proofErr w:type="spellStart"/>
+      <w:r>
+        <w:t>anderen</w:t>
+      </w:r>
+      <w:proofErr w:type="spellEnd"/>
+      <w:r>
+        <w:t xml:space="preserve"> </w:t>
+      </w:r>
+      <w:proofErr w:type="spellStart"/>
+      <w:r>
+        <w:t>berührt</w:t>
+      </w:r>
+      <w:proofErr w:type="spellEnd"/>
+      <w:r>
+        <w:t xml:space="preserve">, </w:t>
+      </w:r>
+      <w:proofErr w:type="spellStart"/>
+      <w:r>
+        <w:t>stribt</w:t>
+      </w:r>
+      <w:proofErr w:type="spellEnd"/>
+      <w:r>
+        <w:t xml:space="preserve"> dieses und die </w:t>
+      </w:r>
+      <w:proofErr w:type="spellStart"/>
+      <w:r>
+        <w:t>Überl</w:t>
+      </w:r>
+      <w:r>
+        <w:t>ebenschancen</w:t>
+      </w:r>
+      <w:proofErr w:type="spellEnd"/>
+      <w:r>
+        <w:t xml:space="preserve"> des </w:t>
+      </w:r>
+      <w:proofErr w:type="spellStart"/>
+      <w:r>
+        <w:t>anderen</w:t>
+      </w:r>
+      <w:proofErr w:type="spellEnd"/>
+      <w:r>
+        <w:t xml:space="preserve"> </w:t>
+      </w:r>
+      <w:proofErr w:type="spellStart"/>
+      <w:r>
+        <w:t>erhöhen</w:t>
+      </w:r>
+      <w:proofErr w:type="spellEnd"/>
+      <w:r>
+        <w:t xml:space="preserve"> </w:t>
+      </w:r>
+      <w:proofErr w:type="spellStart"/>
+      <w:r>
+        <w:t>sich</w:t>
+      </w:r>
+      <w:proofErr w:type="spellEnd"/>
+      <w:r>
+        <w:t>.</w:t>
+      </w:r>
+    </w:p>
+    <w:p>
+      <w:r>
+        <w:t xml:space="preserve">Das Projekt </w:t>
+      </w:r>
+      <w:proofErr w:type="spellStart"/>
+      <w:r>
+        <w:t>soll</w:t>
+      </w:r>
+      <w:proofErr w:type="spellEnd"/>
+      <w:r>
+        <w:t xml:space="preserve"> </w:t>
+      </w:r>
+      <w:proofErr w:type="spellStart"/>
+      <w:r>
+        <w:t>hoffentlich</w:t>
+      </w:r>
+      <w:proofErr w:type="spellEnd"/>
+      <w:r>
+        <w:t xml:space="preserve"> </w:t>
+      </w:r>
+      <w:proofErr w:type="spellStart"/>
+      <w:r>
+        <w:t>Grundkonzepte</w:t>
+      </w:r>
+      <w:proofErr w:type="spellEnd"/>
+      <w:r>
+        <w:t xml:space="preserve"> der Evolution </w:t>
+      </w:r>
+      <w:proofErr w:type="spellStart"/>
+      <w:r>
+        <w:t>simulieren</w:t>
+      </w:r>
+      <w:proofErr w:type="spellEnd"/>
+      <w:r>
+        <w:t xml:space="preserve"> und </w:t>
+      </w:r>
+      <w:proofErr w:type="spellStart"/>
+      <w:r>
+        <w:t>sichtbar</w:t>
+      </w:r>
+      <w:proofErr w:type="spellEnd"/>
+      <w:r>
+        <w:t xml:space="preserve"> </w:t>
+      </w:r>
+      <w:proofErr w:type="spellStart"/>
+      <w:r>
+        <w:t>machen</w:t>
+      </w:r>
+      <w:proofErr w:type="spellEnd"/>
+      <w:r>
+        <w:t>.</w:t>
       </w:r>
     </w:p>
     <w:p>
@@ -68,18 +538,227 @@
         <w:rPr>
           <w:rStyle w:val="SchwacheHervorhebung"/>
         </w:rPr>
-        <w:t>1. Project Summary</w:t>
+        <w:t>2. Goals &amp; Core Features</w:t>
       </w:r>
     </w:p>
     <w:p>
       <w:r>
-        <w:t>Brief description of the idea. What are you building, and why?</w:t>
-      </w:r>
-      <w:r>
-        <w:t xml:space="preserve"> What Motto(s) did you choose?</w:t>
+        <w:t xml:space="preserve">Das </w:t>
+      </w:r>
+      <w:proofErr w:type="spellStart"/>
+      <w:r>
+        <w:t>wichtigste</w:t>
+      </w:r>
+      <w:proofErr w:type="spellEnd"/>
+      <w:r>
+        <w:t xml:space="preserve"> </w:t>
+      </w:r>
+      <w:proofErr w:type="spellStart"/>
+      <w:r>
+        <w:t>soll</w:t>
+      </w:r>
+      <w:proofErr w:type="spellEnd"/>
+      <w:r>
+        <w:t xml:space="preserve"> </w:t>
+      </w:r>
+      <w:proofErr w:type="spellStart"/>
+      <w:r>
+        <w:t>eine</w:t>
+      </w:r>
+      <w:proofErr w:type="spellEnd"/>
+      <w:r>
+        <w:t xml:space="preserve"> </w:t>
+      </w:r>
+      <w:proofErr w:type="spellStart"/>
+      <w:r>
+        <w:t>Partikelsimulation</w:t>
+      </w:r>
+      <w:proofErr w:type="spellEnd"/>
+      <w:r>
+        <w:t xml:space="preserve"> sein </w:t>
+      </w:r>
+      <w:proofErr w:type="spellStart"/>
+      <w:r>
+        <w:t>mit</w:t>
+      </w:r>
+      <w:proofErr w:type="spellEnd"/>
+      <w:r>
+        <w:t xml:space="preserve"> </w:t>
+      </w:r>
+      <w:proofErr w:type="spellStart"/>
+      <w:r>
+        <w:t>vielen</w:t>
+      </w:r>
+      <w:proofErr w:type="spellEnd"/>
+      <w:r>
+        <w:t xml:space="preserve"> </w:t>
+      </w:r>
+      <w:proofErr w:type="spellStart"/>
+      <w:r>
+        <w:t>verschieden</w:t>
+      </w:r>
+      <w:proofErr w:type="spellEnd"/>
+      <w:r>
+        <w:t xml:space="preserve"> </w:t>
+      </w:r>
+      <w:proofErr w:type="spellStart"/>
+      <w:r>
+        <w:t>Arten</w:t>
+      </w:r>
+      <w:proofErr w:type="spellEnd"/>
+      <w:r>
+        <w:t xml:space="preserve"> von </w:t>
+      </w:r>
+      <w:proofErr w:type="spellStart"/>
+      <w:r>
+        <w:t>Partikel</w:t>
+      </w:r>
+      <w:proofErr w:type="spellEnd"/>
+      <w:r>
+        <w:t xml:space="preserve"> </w:t>
+      </w:r>
+      <w:proofErr w:type="spellStart"/>
+      <w:r>
+        <w:t>mit</w:t>
+      </w:r>
+      <w:proofErr w:type="spellEnd"/>
+      <w:r>
+        <w:t xml:space="preserve"> </w:t>
+      </w:r>
+      <w:proofErr w:type="spellStart"/>
+      <w:r>
+        <w:t>unterschiedlichen</w:t>
+      </w:r>
+      <w:proofErr w:type="spellEnd"/>
+      <w:r>
+        <w:t xml:space="preserve"> </w:t>
+      </w:r>
+      <w:proofErr w:type="spellStart"/>
+      <w:r>
+        <w:t>Verhalten</w:t>
+      </w:r>
+      <w:proofErr w:type="spellEnd"/>
+      <w:r>
+        <w:t xml:space="preserve"> sein. </w:t>
+      </w:r>
+      <w:proofErr w:type="spellStart"/>
+      <w:r>
+        <w:t>Jede</w:t>
+      </w:r>
+      <w:proofErr w:type="spellEnd"/>
+      <w:r>
+        <w:t xml:space="preserve"> Art </w:t>
+      </w:r>
+      <w:proofErr w:type="spellStart"/>
+      <w:r>
+        <w:t>soll</w:t>
+      </w:r>
+      <w:proofErr w:type="spellEnd"/>
+      <w:r>
+        <w:t xml:space="preserve"> </w:t>
+      </w:r>
+      <w:proofErr w:type="spellStart"/>
+      <w:r>
+        <w:t>dann</w:t>
+      </w:r>
+      <w:proofErr w:type="spellEnd"/>
+      <w:r>
+        <w:t xml:space="preserve"> </w:t>
+      </w:r>
+      <w:proofErr w:type="spellStart"/>
+      <w:r>
+        <w:t>eine</w:t>
+      </w:r>
+      <w:proofErr w:type="spellEnd"/>
+      <w:r>
+        <w:t xml:space="preserve"> </w:t>
+      </w:r>
+      <w:proofErr w:type="spellStart"/>
+      <w:r>
+        <w:t>andere</w:t>
+      </w:r>
+      <w:proofErr w:type="spellEnd"/>
+      <w:r>
+        <w:t xml:space="preserve"> </w:t>
+      </w:r>
+      <w:proofErr w:type="spellStart"/>
+      <w:r>
+        <w:t>Farbe</w:t>
+      </w:r>
+      <w:proofErr w:type="spellEnd"/>
+      <w:r>
+        <w:t xml:space="preserve"> </w:t>
+      </w:r>
+      <w:proofErr w:type="spellStart"/>
+      <w:r>
+        <w:t>haben</w:t>
+      </w:r>
+      <w:proofErr w:type="spellEnd"/>
+      <w:r>
+        <w:t xml:space="preserve">. Sowohl Vermehrung </w:t>
+      </w:r>
+      <w:proofErr w:type="spellStart"/>
+      <w:r>
+        <w:t>als</w:t>
+      </w:r>
+      <w:proofErr w:type="spellEnd"/>
+      <w:r>
+        <w:t xml:space="preserve"> </w:t>
+      </w:r>
+      <w:proofErr w:type="spellStart"/>
+      <w:r>
+        <w:t>auch</w:t>
+      </w:r>
+      <w:proofErr w:type="spellEnd"/>
+      <w:r>
+        <w:t xml:space="preserve"> Tod von </w:t>
+      </w:r>
+      <w:proofErr w:type="spellStart"/>
+      <w:r>
+        <w:t>Partikel</w:t>
+      </w:r>
+      <w:proofErr w:type="spellEnd"/>
+      <w:r>
+        <w:t xml:space="preserve"> </w:t>
+      </w:r>
+      <w:proofErr w:type="spellStart"/>
+      <w:r>
+        <w:t>sind</w:t>
+      </w:r>
+      <w:proofErr w:type="spellEnd"/>
+      <w:r>
+        <w:t xml:space="preserve"> </w:t>
+      </w:r>
+      <w:proofErr w:type="spellStart"/>
+      <w:r>
+        <w:t>Essentiel</w:t>
+      </w:r>
+      <w:proofErr w:type="spellEnd"/>
+      <w:r>
+        <w:t xml:space="preserve"> für das Projekt. </w:t>
       </w:r>
     </w:p>
-    <w:p/>
+    <w:p>
+      <w:r>
+        <w:t xml:space="preserve">Stretch Goals: Editor für </w:t>
+      </w:r>
+      <w:proofErr w:type="spellStart"/>
+      <w:r>
+        <w:t>Partikel</w:t>
+      </w:r>
+      <w:proofErr w:type="spellEnd"/>
+      <w:r>
+        <w:t xml:space="preserve">, </w:t>
+      </w:r>
+      <w:proofErr w:type="spellStart"/>
+      <w:r>
+        <w:t>Umweltbedingungen</w:t>
+      </w:r>
+      <w:proofErr w:type="spellEnd"/>
+      <w:r>
+        <w:t>.</w:t>
+      </w:r>
+    </w:p>
     <w:p>
       <w:pPr>
         <w:pStyle w:val="berschrift2"/>
@@ -91,18 +770,262 @@
         <w:rPr>
           <w:rStyle w:val="SchwacheHervorhebung"/>
         </w:rPr>
-        <w:t>2. Goals &amp; Core Features</w:t>
+        <w:t>3. User Experience / Flow</w:t>
       </w:r>
     </w:p>
     <w:p>
       <w:r>
-        <w:t>T</w:t>
-      </w:r>
-      <w:r>
-        <w:t>he main features planned. Which ones are essential? Which ones are optional or stretch goals?</w:t>
+        <w:t xml:space="preserve">Die UX </w:t>
+      </w:r>
+      <w:proofErr w:type="spellStart"/>
+      <w:r>
+        <w:t>besteht</w:t>
+      </w:r>
+      <w:proofErr w:type="spellEnd"/>
+      <w:r>
+        <w:t xml:space="preserve"> in den </w:t>
+      </w:r>
+      <w:proofErr w:type="spellStart"/>
+      <w:r>
+        <w:t>Grundzügen</w:t>
+      </w:r>
+      <w:proofErr w:type="spellEnd"/>
+      <w:r>
+        <w:t xml:space="preserve"> </w:t>
+      </w:r>
+      <w:proofErr w:type="spellStart"/>
+      <w:r>
+        <w:t>nur</w:t>
+      </w:r>
+      <w:proofErr w:type="spellEnd"/>
+      <w:r>
+        <w:t xml:space="preserve"> dem </w:t>
+      </w:r>
+      <w:proofErr w:type="spellStart"/>
+      <w:r>
+        <w:t>zusehen</w:t>
+      </w:r>
+      <w:proofErr w:type="spellEnd"/>
+      <w:r>
+        <w:t xml:space="preserve"> der Simulation. Zum Start der Simulation </w:t>
+      </w:r>
+      <w:proofErr w:type="spellStart"/>
+      <w:r>
+        <w:t>soll</w:t>
+      </w:r>
+      <w:proofErr w:type="spellEnd"/>
+      <w:r>
+        <w:t xml:space="preserve"> per Command Line </w:t>
+      </w:r>
+      <w:proofErr w:type="spellStart"/>
+      <w:r>
+        <w:t>ein</w:t>
+      </w:r>
+      <w:proofErr w:type="spellEnd"/>
+      <w:r>
+        <w:t xml:space="preserve"> Seed </w:t>
+      </w:r>
+      <w:proofErr w:type="spellStart"/>
+      <w:r>
+        <w:t>übergeben</w:t>
+      </w:r>
+      <w:proofErr w:type="spellEnd"/>
+      <w:r>
+        <w:t xml:space="preserve"> </w:t>
+      </w:r>
+      <w:proofErr w:type="spellStart"/>
+      <w:r>
+        <w:t>werden</w:t>
+      </w:r>
+      <w:proofErr w:type="spellEnd"/>
+      <w:r>
+        <w:t xml:space="preserve">, Welcher den Zufall der Simulation </w:t>
+      </w:r>
+      <w:proofErr w:type="spellStart"/>
+      <w:r>
+        <w:t>steuert</w:t>
+      </w:r>
+      <w:proofErr w:type="spellEnd"/>
+      <w:r>
+        <w:t xml:space="preserve"> </w:t>
+      </w:r>
+      <w:proofErr w:type="spellStart"/>
+      <w:r>
+        <w:t>Kommen</w:t>
+      </w:r>
+      <w:proofErr w:type="spellEnd"/>
+      <w:r>
+        <w:t xml:space="preserve"> </w:t>
+      </w:r>
+      <w:proofErr w:type="spellStart"/>
+      <w:r>
+        <w:t>wir</w:t>
+      </w:r>
+      <w:proofErr w:type="spellEnd"/>
+      <w:r>
+        <w:t xml:space="preserve"> </w:t>
+      </w:r>
+      <w:proofErr w:type="spellStart"/>
+      <w:r>
+        <w:t>noch</w:t>
+      </w:r>
+      <w:proofErr w:type="spellEnd"/>
+      <w:r>
+        <w:t xml:space="preserve"> </w:t>
+      </w:r>
+      <w:proofErr w:type="spellStart"/>
+      <w:r>
+        <w:t>dazu</w:t>
+      </w:r>
+      <w:proofErr w:type="spellEnd"/>
+      <w:r>
+        <w:t xml:space="preserve">, </w:t>
+      </w:r>
+      <w:proofErr w:type="spellStart"/>
+      <w:r>
+        <w:t>soll</w:t>
+      </w:r>
+      <w:proofErr w:type="spellEnd"/>
+      <w:r>
+        <w:t xml:space="preserve"> man </w:t>
+      </w:r>
+      <w:proofErr w:type="spellStart"/>
+      <w:r>
+        <w:t>einzelen</w:t>
+      </w:r>
+      <w:proofErr w:type="spellEnd"/>
+      <w:r>
+        <w:t xml:space="preserve"> </w:t>
+      </w:r>
+      <w:proofErr w:type="spellStart"/>
+      <w:r>
+        <w:t>oder</w:t>
+      </w:r>
+      <w:proofErr w:type="spellEnd"/>
+      <w:r>
+        <w:t xml:space="preserve"> </w:t>
+      </w:r>
+      <w:proofErr w:type="spellStart"/>
+      <w:r>
+        <w:t>mehrer</w:t>
+      </w:r>
+      <w:proofErr w:type="spellEnd"/>
+      <w:r>
+        <w:t xml:space="preserve"> </w:t>
+      </w:r>
+      <w:proofErr w:type="spellStart"/>
+      <w:r>
+        <w:t>Partikel</w:t>
+      </w:r>
+      <w:proofErr w:type="spellEnd"/>
+      <w:r>
+        <w:t xml:space="preserve"> </w:t>
+      </w:r>
+      <w:proofErr w:type="spellStart"/>
+      <w:r>
+        <w:t>mit</w:t>
+      </w:r>
+      <w:proofErr w:type="spellEnd"/>
+      <w:r>
+        <w:t xml:space="preserve"> der Maus </w:t>
+      </w:r>
+      <w:proofErr w:type="spellStart"/>
+      <w:r>
+        <w:t>auswählen</w:t>
+      </w:r>
+      <w:proofErr w:type="spellEnd"/>
+      <w:r>
+        <w:t xml:space="preserve"> </w:t>
+      </w:r>
+      <w:proofErr w:type="spellStart"/>
+      <w:r>
+        <w:t>können</w:t>
+      </w:r>
+      <w:proofErr w:type="spellEnd"/>
+      <w:r>
+        <w:t xml:space="preserve">, </w:t>
+      </w:r>
+      <w:proofErr w:type="spellStart"/>
+      <w:r>
+        <w:t>wodurch</w:t>
+      </w:r>
+      <w:proofErr w:type="spellEnd"/>
+      <w:r>
+        <w:t xml:space="preserve"> </w:t>
+      </w:r>
+      <w:proofErr w:type="spellStart"/>
+      <w:r>
+        <w:t>sich</w:t>
+      </w:r>
+      <w:proofErr w:type="spellEnd"/>
+      <w:r>
+        <w:t xml:space="preserve"> </w:t>
+      </w:r>
+      <w:proofErr w:type="spellStart"/>
+      <w:r>
+        <w:t>ein</w:t>
+      </w:r>
+      <w:proofErr w:type="spellEnd"/>
+      <w:r>
+        <w:t xml:space="preserve"> Fenster </w:t>
+      </w:r>
+      <w:proofErr w:type="spellStart"/>
+      <w:r>
+        <w:t>mit</w:t>
+      </w:r>
+      <w:proofErr w:type="spellEnd"/>
+      <w:r>
+        <w:t xml:space="preserve"> der “DNA” der </w:t>
+      </w:r>
+      <w:proofErr w:type="spellStart"/>
+      <w:r>
+        <w:t>Partikel</w:t>
+      </w:r>
+      <w:proofErr w:type="spellEnd"/>
+      <w:r>
+        <w:t xml:space="preserve"> </w:t>
+      </w:r>
+      <w:proofErr w:type="spellStart"/>
+      <w:r>
+        <w:t>öffnet</w:t>
+      </w:r>
+      <w:proofErr w:type="spellEnd"/>
+      <w:r>
+        <w:t xml:space="preserve">, in </w:t>
+      </w:r>
+      <w:proofErr w:type="spellStart"/>
+      <w:r>
+        <w:t>welchem</w:t>
+      </w:r>
+      <w:proofErr w:type="spellEnd"/>
+      <w:r>
+        <w:t xml:space="preserve"> man </w:t>
+      </w:r>
+      <w:proofErr w:type="spellStart"/>
+      <w:r>
+        <w:t>diese</w:t>
+      </w:r>
+      <w:proofErr w:type="spellEnd"/>
+      <w:r>
+        <w:t xml:space="preserve"> </w:t>
+      </w:r>
+      <w:proofErr w:type="spellStart"/>
+      <w:r>
+        <w:t>bearabeiten</w:t>
+      </w:r>
+      <w:proofErr w:type="spellEnd"/>
+      <w:r>
+        <w:t xml:space="preserve"> </w:t>
+      </w:r>
+      <w:proofErr w:type="spellStart"/>
+      <w:r>
+        <w:t>kann</w:t>
+      </w:r>
+      <w:proofErr w:type="spellEnd"/>
+      <w:r>
+        <w:t xml:space="preserve">. </w:t>
       </w:r>
     </w:p>
-    <w:p/>
     <w:p>
       <w:pPr>
         <w:pStyle w:val="berschrift2"/>
@@ -114,30 +1037,376 @@
         <w:rPr>
           <w:rStyle w:val="SchwacheHervorhebung"/>
         </w:rPr>
-        <w:t>3. User Experience / Flow</w:t>
+        <w:t>4. Technical Design</w:t>
       </w:r>
     </w:p>
     <w:p>
-      <w:r>
-        <w:t>Short sketch of how the user interacts with the system or game.</w:t>
-      </w:r>
+      <w:proofErr w:type="gramStart"/>
+      <w:r>
+        <w:t>Der</w:t>
+      </w:r>
+      <w:proofErr w:type="gramEnd"/>
+      <w:r>
+        <w:t xml:space="preserve"> Hauptteil des </w:t>
+      </w:r>
+      <w:proofErr w:type="spellStart"/>
+      <w:r>
+        <w:t>Projekts</w:t>
+      </w:r>
+      <w:proofErr w:type="spellEnd"/>
       <w:r>
         <w:t xml:space="preserve"> </w:t>
       </w:r>
-      <w:r>
-        <w:t>Create a</w:t>
-      </w:r>
-      <w:r>
-        <w:t xml:space="preserve"> mockup</w:t>
-      </w:r>
-      <w:r>
-        <w:t>, Diagram or similar</w:t>
-      </w:r>
+      <w:proofErr w:type="spellStart"/>
+      <w:r>
+        <w:t>wird</w:t>
+      </w:r>
+      <w:proofErr w:type="spellEnd"/>
+      <w:r>
+        <w:t xml:space="preserve"> </w:t>
+      </w:r>
+      <w:proofErr w:type="gramStart"/>
+      <w:r>
+        <w:t>die</w:t>
+      </w:r>
+      <w:proofErr w:type="gramEnd"/>
+      <w:r>
+        <w:t xml:space="preserve"> </w:t>
+      </w:r>
+      <w:proofErr w:type="spellStart"/>
+      <w:r>
+        <w:t>Partikelklasse</w:t>
+      </w:r>
+      <w:proofErr w:type="spellEnd"/>
+      <w:r>
+        <w:t xml:space="preserve"> und DNA-Klasse </w:t>
+      </w:r>
+      <w:proofErr w:type="spellStart"/>
+      <w:r>
+        <w:t>ausmachen</w:t>
+      </w:r>
+      <w:proofErr w:type="spellEnd"/>
+      <w:r>
+        <w:t xml:space="preserve">. </w:t>
+      </w:r>
+      <w:proofErr w:type="spellStart"/>
+      <w:r>
+        <w:t>Jede</w:t>
+      </w:r>
+      <w:proofErr w:type="spellEnd"/>
+      <w:r>
+        <w:t xml:space="preserve"> </w:t>
+      </w:r>
+      <w:proofErr w:type="spellStart"/>
+      <w:r>
+        <w:t>Partikelklasse</w:t>
+      </w:r>
+      <w:proofErr w:type="spellEnd"/>
+      <w:r>
+        <w:t xml:space="preserve"> </w:t>
+      </w:r>
+      <w:proofErr w:type="spellStart"/>
+      <w:r>
+        <w:t>wird</w:t>
+      </w:r>
+      <w:proofErr w:type="spellEnd"/>
+      <w:r>
+        <w:t xml:space="preserve"> </w:t>
+      </w:r>
+      <w:proofErr w:type="spellStart"/>
+      <w:r>
+        <w:t>ein</w:t>
+      </w:r>
+      <w:proofErr w:type="spellEnd"/>
+      <w:r>
+        <w:t xml:space="preserve"> DNA-</w:t>
+      </w:r>
+      <w:proofErr w:type="spellStart"/>
+      <w:r>
+        <w:t>Objekt</w:t>
+      </w:r>
+      <w:proofErr w:type="spellEnd"/>
+      <w:r>
+        <w:t xml:space="preserve"> </w:t>
+      </w:r>
+      <w:proofErr w:type="spellStart"/>
+      <w:r>
+        <w:t>haben</w:t>
+      </w:r>
+      <w:proofErr w:type="spellEnd"/>
+      <w:r>
+        <w:t xml:space="preserve">, welches das </w:t>
+      </w:r>
+      <w:proofErr w:type="spellStart"/>
+      <w:r>
+        <w:t>Verhalten</w:t>
+      </w:r>
+      <w:proofErr w:type="spellEnd"/>
+      <w:r>
+        <w:t xml:space="preserve"> </w:t>
+      </w:r>
+      <w:proofErr w:type="spellStart"/>
+      <w:r>
+        <w:t>steuert</w:t>
+      </w:r>
+      <w:proofErr w:type="spellEnd"/>
+      <w:r>
+        <w:t xml:space="preserve">. </w:t>
+      </w:r>
+      <w:proofErr w:type="spellStart"/>
+      <w:r>
+        <w:t>Weiterhin</w:t>
+      </w:r>
+      <w:proofErr w:type="spellEnd"/>
+      <w:r>
+        <w:t xml:space="preserve"> </w:t>
+      </w:r>
+      <w:proofErr w:type="spellStart"/>
+      <w:r>
+        <w:t>wird</w:t>
+      </w:r>
+      <w:proofErr w:type="spellEnd"/>
+      <w:r>
+        <w:t xml:space="preserve"> es </w:t>
+      </w:r>
+      <w:proofErr w:type="spellStart"/>
+      <w:r>
+        <w:t>eine</w:t>
+      </w:r>
+      <w:proofErr w:type="spellEnd"/>
+      <w:r>
+        <w:t xml:space="preserve"> </w:t>
+      </w:r>
+      <w:proofErr w:type="spellStart"/>
+      <w:r>
+        <w:t>Schwarmklasse</w:t>
+      </w:r>
+      <w:proofErr w:type="spellEnd"/>
+      <w:r>
+        <w:t xml:space="preserve"> </w:t>
+      </w:r>
+      <w:proofErr w:type="spellStart"/>
+      <w:r>
+        <w:t>geben</w:t>
+      </w:r>
+      <w:proofErr w:type="spellEnd"/>
+      <w:r>
+        <w:t xml:space="preserve">, die </w:t>
+      </w:r>
+      <w:proofErr w:type="spellStart"/>
+      <w:r>
+        <w:t>Partikel</w:t>
+      </w:r>
+      <w:proofErr w:type="spellEnd"/>
+      <w:r>
+        <w:t xml:space="preserve"> </w:t>
+      </w:r>
+      <w:proofErr w:type="spellStart"/>
+      <w:r>
+        <w:t>mit</w:t>
+      </w:r>
+      <w:proofErr w:type="spellEnd"/>
+      <w:r>
+        <w:t xml:space="preserve"> </w:t>
+      </w:r>
+      <w:proofErr w:type="spellStart"/>
+      <w:r>
+        <w:t>ähnlicher</w:t>
+      </w:r>
+      <w:proofErr w:type="spellEnd"/>
+      <w:r>
+        <w:t xml:space="preserve"> DNA </w:t>
+      </w:r>
+      <w:proofErr w:type="spellStart"/>
+      <w:r>
+        <w:t>zusammenfasst</w:t>
+      </w:r>
+      <w:proofErr w:type="spellEnd"/>
+      <w:r>
+        <w:t xml:space="preserve">. Alle Partikel in </w:t>
+      </w:r>
+      <w:proofErr w:type="spellStart"/>
+      <w:r>
+        <w:t>einem</w:t>
+      </w:r>
+      <w:proofErr w:type="spellEnd"/>
+      <w:r>
+        <w:t xml:space="preserve"> Schwarm </w:t>
+      </w:r>
+      <w:proofErr w:type="spellStart"/>
+      <w:r>
+        <w:t>haben</w:t>
+      </w:r>
+      <w:proofErr w:type="spellEnd"/>
+      <w:r>
+        <w:t xml:space="preserve"> die </w:t>
+      </w:r>
+      <w:proofErr w:type="spellStart"/>
+      <w:r>
+        <w:t>selbe</w:t>
+      </w:r>
+      <w:proofErr w:type="spellEnd"/>
+      <w:r>
+        <w:t xml:space="preserve"> </w:t>
+      </w:r>
+      <w:proofErr w:type="spellStart"/>
+      <w:r>
+        <w:t>Farbe</w:t>
+      </w:r>
+      <w:proofErr w:type="spellEnd"/>
+      <w:r>
+        <w:t xml:space="preserve">. Weicht die DNA </w:t>
+      </w:r>
+      <w:proofErr w:type="spellStart"/>
+      <w:r>
+        <w:t>zu</w:t>
+      </w:r>
+      <w:proofErr w:type="spellEnd"/>
+      <w:r>
+        <w:t xml:space="preserve"> </w:t>
+      </w:r>
+      <w:proofErr w:type="spellStart"/>
+      <w:r>
+        <w:t>sehr</w:t>
+      </w:r>
+      <w:proofErr w:type="spellEnd"/>
+      <w:r>
+        <w:t xml:space="preserve"> von </w:t>
+      </w:r>
+      <w:proofErr w:type="spellStart"/>
+      <w:r>
+        <w:t>anderen</w:t>
+      </w:r>
+      <w:proofErr w:type="spellEnd"/>
+      <w:r>
+        <w:t xml:space="preserve"> </w:t>
+      </w:r>
+      <w:proofErr w:type="spellStart"/>
+      <w:r>
+        <w:t>Individuen</w:t>
+      </w:r>
+      <w:proofErr w:type="spellEnd"/>
+      <w:r>
+        <w:t xml:space="preserve"> </w:t>
+      </w:r>
+      <w:proofErr w:type="spellStart"/>
+      <w:r>
+        <w:t>eines</w:t>
+      </w:r>
+      <w:proofErr w:type="spellEnd"/>
+      <w:r>
+        <w:t xml:space="preserve"> </w:t>
+      </w:r>
+      <w:proofErr w:type="spellStart"/>
+      <w:r>
+        <w:t>Schwarms</w:t>
+      </w:r>
+      <w:proofErr w:type="spellEnd"/>
+      <w:r>
+        <w:t xml:space="preserve"> ab, </w:t>
+      </w:r>
+      <w:proofErr w:type="spellStart"/>
+      <w:r>
+        <w:t>soll</w:t>
+      </w:r>
+      <w:proofErr w:type="spellEnd"/>
+      <w:r>
+        <w:t xml:space="preserve"> </w:t>
+      </w:r>
+      <w:proofErr w:type="spellStart"/>
+      <w:r>
+        <w:t>eine</w:t>
+      </w:r>
+      <w:proofErr w:type="spellEnd"/>
+      <w:r>
+        <w:t xml:space="preserve"> </w:t>
+      </w:r>
+      <w:proofErr w:type="spellStart"/>
+      <w:r>
+        <w:t>neuer</w:t>
+      </w:r>
+      <w:proofErr w:type="spellEnd"/>
+      <w:r>
+        <w:t xml:space="preserve"> Schwarm </w:t>
+      </w:r>
+      <w:proofErr w:type="spellStart"/>
+      <w:r>
+        <w:t>erstellt</w:t>
+      </w:r>
+      <w:proofErr w:type="spellEnd"/>
+      <w:r>
+        <w:t xml:space="preserve"> </w:t>
+      </w:r>
+      <w:proofErr w:type="spellStart"/>
+      <w:r>
+        <w:t>werden</w:t>
+      </w:r>
+      <w:proofErr w:type="spellEnd"/>
       <w:r>
         <w:t>.</w:t>
       </w:r>
     </w:p>
-    <w:p/>
+    <w:p>
+      <w:r>
+        <w:t xml:space="preserve">Die Simulation </w:t>
+      </w:r>
+      <w:proofErr w:type="spellStart"/>
+      <w:r>
+        <w:t>soll</w:t>
+      </w:r>
+      <w:proofErr w:type="spellEnd"/>
+      <w:r>
+        <w:t xml:space="preserve"> </w:t>
+      </w:r>
+      <w:proofErr w:type="spellStart"/>
+      <w:r>
+        <w:t>vorallem</w:t>
+      </w:r>
+      <w:proofErr w:type="spellEnd"/>
+      <w:r>
+        <w:t xml:space="preserve"> </w:t>
+      </w:r>
+      <w:proofErr w:type="spellStart"/>
+      <w:r>
+        <w:t>mit</w:t>
+      </w:r>
+      <w:proofErr w:type="spellEnd"/>
+      <w:r>
+        <w:t xml:space="preserve"> der </w:t>
+      </w:r>
+      <w:proofErr w:type="spellStart"/>
+      <w:r>
+        <w:t>awt</w:t>
+      </w:r>
+      <w:proofErr w:type="spellEnd"/>
+      <w:r>
+        <w:t xml:space="preserve"> und </w:t>
+      </w:r>
+      <w:proofErr w:type="spellStart"/>
+      <w:r>
+        <w:t>auch</w:t>
+      </w:r>
+      <w:proofErr w:type="spellEnd"/>
+      <w:r>
+        <w:t xml:space="preserve"> swing Library </w:t>
+      </w:r>
+      <w:proofErr w:type="spellStart"/>
+      <w:r>
+        <w:t>implementiert</w:t>
+      </w:r>
+      <w:proofErr w:type="spellEnd"/>
+      <w:r>
+        <w:t xml:space="preserve"> </w:t>
+      </w:r>
+      <w:proofErr w:type="spellStart"/>
+      <w:r>
+        <w:t>werden</w:t>
+      </w:r>
+      <w:proofErr w:type="spellEnd"/>
+      <w:r>
+        <w:t>.</w:t>
+      </w:r>
+    </w:p>
     <w:p>
       <w:pPr>
         <w:pStyle w:val="berschrift2"/>
@@ -149,48 +1418,335 @@
         <w:rPr>
           <w:rStyle w:val="SchwacheHervorhebung"/>
         </w:rPr>
-        <w:t>4. Technical Design</w:t>
+        <w:t>5. Potential Challenges</w:t>
       </w:r>
     </w:p>
     <w:p>
       <w:r>
-        <w:t xml:space="preserve">- </w:t>
-      </w:r>
-      <w:r>
-        <w:t>What are the main components or classes/</w:t>
-      </w:r>
-      <w:r>
-        <w:t>(</w:t>
-      </w:r>
-      <w:r>
-        <w:t>modules</w:t>
-      </w:r>
-      <w:r>
-        <w:t>)</w:t>
-      </w:r>
-      <w:r>
-        <w:t>?</w:t>
-      </w:r>
-      <w:r>
-        <w:br/>
-        <w:t xml:space="preserve">- </w:t>
-      </w:r>
-      <w:r>
-        <w:t>Any important algorithms or data structures planned?</w:t>
-      </w:r>
-      <w:r>
-        <w:br/>
-        <w:t>- How will the parts of the system interact?</w:t>
-      </w:r>
-      <w:r>
-        <w:br/>
-        <w:t xml:space="preserve">- </w:t>
-      </w:r>
-      <w:r>
-        <w:t>What libraries/tools will you use?</w:t>
+        <w:t xml:space="preserve">Der </w:t>
+      </w:r>
+      <w:proofErr w:type="spellStart"/>
+      <w:r>
+        <w:t>schwierigste</w:t>
+      </w:r>
+      <w:proofErr w:type="spellEnd"/>
+      <w:r>
+        <w:t xml:space="preserve"> Part </w:t>
+      </w:r>
+      <w:proofErr w:type="spellStart"/>
+      <w:r>
+        <w:t>wird</w:t>
+      </w:r>
+      <w:proofErr w:type="spellEnd"/>
+      <w:r>
+        <w:t xml:space="preserve"> die </w:t>
+      </w:r>
+      <w:proofErr w:type="spellStart"/>
+      <w:r>
+        <w:t>Steuerung</w:t>
+      </w:r>
+      <w:proofErr w:type="spellEnd"/>
+      <w:r>
+        <w:t xml:space="preserve"> der </w:t>
+      </w:r>
+      <w:proofErr w:type="spellStart"/>
+      <w:r>
+        <w:t>Partikel</w:t>
+      </w:r>
+      <w:proofErr w:type="spellEnd"/>
+      <w:r>
+        <w:t xml:space="preserve"> </w:t>
+      </w:r>
+      <w:proofErr w:type="spellStart"/>
+      <w:r>
+        <w:t>durch</w:t>
+      </w:r>
+      <w:proofErr w:type="spellEnd"/>
+      <w:r>
+        <w:t xml:space="preserve"> die “DNA”. Da das DNA-</w:t>
+      </w:r>
+      <w:proofErr w:type="spellStart"/>
+      <w:r>
+        <w:t>Objekt</w:t>
+      </w:r>
+      <w:proofErr w:type="spellEnd"/>
+      <w:r>
+        <w:t xml:space="preserve"> </w:t>
+      </w:r>
+      <w:proofErr w:type="spellStart"/>
+      <w:r>
+        <w:t>eine</w:t>
+      </w:r>
+      <w:proofErr w:type="spellEnd"/>
+      <w:r>
+        <w:t xml:space="preserve"> </w:t>
+      </w:r>
+      <w:proofErr w:type="spellStart"/>
+      <w:r>
+        <w:t>Hauptkette</w:t>
+      </w:r>
+      <w:proofErr w:type="spellEnd"/>
+      <w:r>
+        <w:t xml:space="preserve">, </w:t>
+      </w:r>
+      <w:proofErr w:type="spellStart"/>
+      <w:r>
+        <w:t>ob</w:t>
+      </w:r>
+      <w:proofErr w:type="spellEnd"/>
+      <w:r>
+        <w:t xml:space="preserve"> das </w:t>
+      </w:r>
+      <w:proofErr w:type="spellStart"/>
+      <w:r>
+        <w:t>jetzt</w:t>
+      </w:r>
+      <w:proofErr w:type="spellEnd"/>
+      <w:r>
+        <w:t xml:space="preserve"> </w:t>
+      </w:r>
+      <w:proofErr w:type="spellStart"/>
+      <w:r>
+        <w:t>eine</w:t>
+      </w:r>
+      <w:proofErr w:type="spellEnd"/>
+      <w:r>
+        <w:t xml:space="preserve"> </w:t>
+      </w:r>
+      <w:proofErr w:type="spellStart"/>
+      <w:r>
+        <w:t>Zeichenkette</w:t>
+      </w:r>
+      <w:proofErr w:type="spellEnd"/>
+      <w:r>
+        <w:t xml:space="preserve"> </w:t>
+      </w:r>
+      <w:proofErr w:type="spellStart"/>
+      <w:r>
+        <w:t>oder</w:t>
+      </w:r>
+      <w:proofErr w:type="spellEnd"/>
+      <w:r>
+        <w:t xml:space="preserve"> Array </w:t>
+      </w:r>
+      <w:proofErr w:type="spellStart"/>
+      <w:r>
+        <w:t>wird</w:t>
+      </w:r>
+      <w:proofErr w:type="spellEnd"/>
+      <w:r>
+        <w:t xml:space="preserve"> </w:t>
+      </w:r>
+      <w:proofErr w:type="spellStart"/>
+      <w:r>
+        <w:t>ist</w:t>
+      </w:r>
+      <w:proofErr w:type="spellEnd"/>
+      <w:r>
+        <w:t xml:space="preserve"> </w:t>
+      </w:r>
+      <w:proofErr w:type="spellStart"/>
+      <w:r>
+        <w:t>noch</w:t>
+      </w:r>
+      <w:proofErr w:type="spellEnd"/>
+      <w:r>
+        <w:t xml:space="preserve"> </w:t>
+      </w:r>
+      <w:proofErr w:type="spellStart"/>
+      <w:r>
+        <w:t>nicht</w:t>
+      </w:r>
+      <w:proofErr w:type="spellEnd"/>
+      <w:r>
+        <w:t xml:space="preserve"> </w:t>
+      </w:r>
+      <w:proofErr w:type="spellStart"/>
+      <w:r>
+        <w:t>festgelgt</w:t>
+      </w:r>
+      <w:proofErr w:type="spellEnd"/>
+      <w:r>
+        <w:t xml:space="preserve">, hat, </w:t>
+      </w:r>
+      <w:proofErr w:type="spellStart"/>
+      <w:r>
+        <w:lastRenderedPageBreak/>
+        <w:t>aus</w:t>
+      </w:r>
+      <w:proofErr w:type="spellEnd"/>
+      <w:r>
+        <w:t xml:space="preserve"> der die </w:t>
+      </w:r>
+      <w:proofErr w:type="spellStart"/>
+      <w:r>
+        <w:t>einzelen</w:t>
+      </w:r>
+      <w:proofErr w:type="spellEnd"/>
+      <w:r>
+        <w:t xml:space="preserve"> </w:t>
+      </w:r>
+      <w:proofErr w:type="spellStart"/>
+      <w:r>
+        <w:t>Eigenschaften</w:t>
+      </w:r>
+      <w:proofErr w:type="spellEnd"/>
+      <w:r>
+        <w:t xml:space="preserve"> </w:t>
+      </w:r>
+      <w:proofErr w:type="spellStart"/>
+      <w:r>
+        <w:t>ausgelesen</w:t>
+      </w:r>
+      <w:proofErr w:type="spellEnd"/>
+      <w:r>
+        <w:t xml:space="preserve"> </w:t>
+      </w:r>
+      <w:proofErr w:type="spellStart"/>
+      <w:r>
+        <w:t>werden</w:t>
+      </w:r>
+      <w:proofErr w:type="spellEnd"/>
+      <w:r>
+        <w:t xml:space="preserve"> </w:t>
+      </w:r>
+      <w:proofErr w:type="spellStart"/>
+      <w:r>
+        <w:t>sollen</w:t>
+      </w:r>
+      <w:proofErr w:type="spellEnd"/>
+      <w:r>
+        <w:t xml:space="preserve">. </w:t>
+      </w:r>
+      <w:proofErr w:type="spellStart"/>
+      <w:r>
+        <w:t>Wird</w:t>
+      </w:r>
+      <w:proofErr w:type="spellEnd"/>
+      <w:r>
+        <w:t xml:space="preserve"> das </w:t>
+      </w:r>
+      <w:proofErr w:type="spellStart"/>
+      <w:r>
+        <w:t>nicht</w:t>
+      </w:r>
+      <w:proofErr w:type="spellEnd"/>
+      <w:r>
+        <w:t xml:space="preserve"> </w:t>
+      </w:r>
+      <w:proofErr w:type="spellStart"/>
+      <w:r>
+        <w:t>geschafft</w:t>
+      </w:r>
+      <w:proofErr w:type="spellEnd"/>
+      <w:r>
+        <w:t xml:space="preserve">. So </w:t>
+      </w:r>
+      <w:proofErr w:type="spellStart"/>
+      <w:r>
+        <w:t>sollen</w:t>
+      </w:r>
+      <w:proofErr w:type="spellEnd"/>
+      <w:r>
+        <w:t xml:space="preserve"> die </w:t>
+      </w:r>
+      <w:proofErr w:type="spellStart"/>
+      <w:r>
+        <w:t>einzelnen</w:t>
+      </w:r>
+      <w:proofErr w:type="spellEnd"/>
+      <w:r>
+        <w:t xml:space="preserve"> </w:t>
+      </w:r>
+      <w:proofErr w:type="spellStart"/>
+      <w:r>
+        <w:t>Werte</w:t>
+      </w:r>
+      <w:proofErr w:type="spellEnd"/>
+      <w:r>
+        <w:t xml:space="preserve"> </w:t>
+      </w:r>
+      <w:proofErr w:type="spellStart"/>
+      <w:r>
+        <w:t>direkt</w:t>
+      </w:r>
+      <w:proofErr w:type="spellEnd"/>
+      <w:r>
+        <w:t xml:space="preserve"> in den </w:t>
+      </w:r>
+      <w:proofErr w:type="spellStart"/>
+      <w:r>
+        <w:t>Partikel</w:t>
+      </w:r>
+      <w:proofErr w:type="spellEnd"/>
+      <w:r>
+        <w:t xml:space="preserve"> </w:t>
+      </w:r>
+      <w:proofErr w:type="spellStart"/>
+      <w:r>
+        <w:t>gespeichert</w:t>
+      </w:r>
+      <w:proofErr w:type="spellEnd"/>
+      <w:r>
+        <w:t xml:space="preserve"> </w:t>
+      </w:r>
+      <w:proofErr w:type="spellStart"/>
+      <w:r>
+        <w:t>werden</w:t>
+      </w:r>
+      <w:proofErr w:type="spellEnd"/>
+      <w:r>
+        <w:t xml:space="preserve"> und </w:t>
+      </w:r>
+      <w:proofErr w:type="spellStart"/>
+      <w:r>
+        <w:t>dort</w:t>
+      </w:r>
+      <w:proofErr w:type="spellEnd"/>
+      <w:r>
+        <w:t xml:space="preserve"> </w:t>
+      </w:r>
+      <w:proofErr w:type="spellStart"/>
+      <w:r>
+        <w:t>dann</w:t>
+      </w:r>
+      <w:proofErr w:type="spellEnd"/>
+      <w:r>
+        <w:t xml:space="preserve"> </w:t>
+      </w:r>
+      <w:proofErr w:type="spellStart"/>
+      <w:r>
+        <w:t>zufällig</w:t>
+      </w:r>
+      <w:proofErr w:type="spellEnd"/>
+      <w:r>
+        <w:t xml:space="preserve"> </w:t>
+      </w:r>
+      <w:proofErr w:type="spellStart"/>
+      <w:r>
+        <w:t>bei</w:t>
+      </w:r>
+      <w:proofErr w:type="spellEnd"/>
+      <w:r>
+        <w:t xml:space="preserve"> der Mutation </w:t>
+      </w:r>
+      <w:proofErr w:type="spellStart"/>
+      <w:r>
+        <w:t>verändert</w:t>
+      </w:r>
+      <w:proofErr w:type="spellEnd"/>
+      <w:r>
+        <w:t xml:space="preserve"> </w:t>
+      </w:r>
+      <w:proofErr w:type="spellStart"/>
+      <w:r>
+        <w:t>werden</w:t>
+      </w:r>
+      <w:proofErr w:type="spellEnd"/>
+      <w:r>
+        <w:t>.</w:t>
       </w:r>
     </w:p>
-    <w:p/>
     <w:p>
       <w:pPr>
         <w:pStyle w:val="berschrift2"/>
@@ -202,26 +1758,6 @@
         <w:rPr>
           <w:rStyle w:val="SchwacheHervorhebung"/>
         </w:rPr>
-        <w:t>5. Potential Challenges</w:t>
-      </w:r>
-    </w:p>
-    <w:p>
-      <w:r>
-        <w:t>What parts might be difficult to implement? Do you have a backup plan?</w:t>
-      </w:r>
-    </w:p>
-    <w:p/>
-    <w:p>
-      <w:pPr>
-        <w:pStyle w:val="berschrift2"/>
-        <w:rPr>
-          <w:rStyle w:val="SchwacheHervorhebung"/>
-        </w:rPr>
-      </w:pPr>
-      <w:r>
-        <w:rPr>
-          <w:rStyle w:val="SchwacheHervorhebung"/>
-        </w:rPr>
         <w:t xml:space="preserve">6. </w:t>
       </w:r>
       <w:r>
@@ -239,26 +1775,187 @@
     </w:p>
     <w:p>
       <w:r>
-        <w:t>Rough timeline for how the project will progress.</w:t>
-      </w:r>
-      <w:r>
-        <w:t xml:space="preserve"> List milestones and the minimum viable product.</w:t>
-      </w:r>
+        <w:t>Timeline:</w:t>
+      </w:r>
+    </w:p>
+    <w:p>
+      <w:pPr>
+        <w:pStyle w:val="Listenabsatz"/>
+        <w:numPr>
+          <w:ilvl w:val="0"/>
+          <w:numId w:val="12"/>
+        </w:numPr>
+      </w:pPr>
+      <w:proofErr w:type="spellStart"/>
+      <w:r>
+        <w:t>Partikelsystem</w:t>
+      </w:r>
+      <w:proofErr w:type="spellEnd"/>
       <w:r>
         <w:t xml:space="preserve"> </w:t>
       </w:r>
-      <w:r>
-        <w:t>Reflect</w:t>
-      </w:r>
-      <w:r>
-        <w:t xml:space="preserve"> how you will</w:t>
-      </w:r>
-      <w:r>
-        <w:t xml:space="preserve"> coordinate</w:t>
-      </w:r>
-      <w:r>
-        <w:t xml:space="preserve"> as a team.</w:t>
-      </w:r>
+      <w:proofErr w:type="spellStart"/>
+      <w:r>
+        <w:t>mit</w:t>
+      </w:r>
+      <w:proofErr w:type="spellEnd"/>
+      <w:r>
+        <w:t xml:space="preserve"> </w:t>
+      </w:r>
+      <w:proofErr w:type="spellStart"/>
+      <w:r>
+        <w:t>Steuerung</w:t>
+      </w:r>
+      <w:proofErr w:type="spellEnd"/>
+      <w:r>
+        <w:t xml:space="preserve"> </w:t>
+      </w:r>
+      <w:proofErr w:type="spellStart"/>
+      <w:r>
+        <w:t>über</w:t>
+      </w:r>
+      <w:proofErr w:type="spellEnd"/>
+      <w:r>
+        <w:t xml:space="preserve"> DNA</w:t>
+      </w:r>
+    </w:p>
+    <w:p>
+      <w:pPr>
+        <w:pStyle w:val="Listenabsatz"/>
+        <w:numPr>
+          <w:ilvl w:val="0"/>
+          <w:numId w:val="12"/>
+        </w:numPr>
+      </w:pPr>
+      <w:proofErr w:type="spellStart"/>
+      <w:r>
+        <w:t>Partikelverhalten</w:t>
+      </w:r>
+      <w:proofErr w:type="spellEnd"/>
+      <w:r>
+        <w:t xml:space="preserve"> in </w:t>
+      </w:r>
+      <w:proofErr w:type="spellStart"/>
+      <w:r>
+        <w:t>Schwärmen</w:t>
+      </w:r>
+      <w:proofErr w:type="spellEnd"/>
+    </w:p>
+    <w:p>
+      <w:pPr>
+        <w:pStyle w:val="Listenabsatz"/>
+        <w:numPr>
+          <w:ilvl w:val="0"/>
+          <w:numId w:val="12"/>
+        </w:numPr>
+      </w:pPr>
+      <w:r>
+        <w:t>--- Minimal viab</w:t>
+      </w:r>
+      <w:r>
+        <w:t>l</w:t>
+      </w:r>
+      <w:r>
+        <w:t>e Product</w:t>
+      </w:r>
+    </w:p>
+    <w:p>
+      <w:pPr>
+        <w:pStyle w:val="Listenabsatz"/>
+        <w:numPr>
+          <w:ilvl w:val="0"/>
+          <w:numId w:val="12"/>
+        </w:numPr>
+      </w:pPr>
+      <w:proofErr w:type="spellStart"/>
+      <w:r>
+        <w:t>Vermehrung</w:t>
+      </w:r>
+      <w:proofErr w:type="spellEnd"/>
+      <w:r>
+        <w:t xml:space="preserve"> von </w:t>
+      </w:r>
+      <w:proofErr w:type="spellStart"/>
+      <w:r>
+        <w:t>Partikeln</w:t>
+      </w:r>
+      <w:proofErr w:type="spellEnd"/>
+    </w:p>
+    <w:p>
+      <w:pPr>
+        <w:pStyle w:val="Listenabsatz"/>
+        <w:numPr>
+          <w:ilvl w:val="0"/>
+          <w:numId w:val="12"/>
+        </w:numPr>
+      </w:pPr>
+      <w:proofErr w:type="spellStart"/>
+      <w:r>
+        <w:t>Absterben</w:t>
+      </w:r>
+      <w:proofErr w:type="spellEnd"/>
+      <w:r>
+        <w:t xml:space="preserve"> der </w:t>
+      </w:r>
+      <w:proofErr w:type="spellStart"/>
+      <w:r>
+        <w:t>Partikel</w:t>
+      </w:r>
+      <w:proofErr w:type="spellEnd"/>
+    </w:p>
+    <w:p>
+      <w:pPr>
+        <w:pStyle w:val="Listenabsatz"/>
+        <w:numPr>
+          <w:ilvl w:val="0"/>
+          <w:numId w:val="12"/>
+        </w:numPr>
+      </w:pPr>
+      <w:r>
+        <w:t xml:space="preserve">--- </w:t>
+      </w:r>
+      <w:r>
+        <w:t>Main Goal</w:t>
+      </w:r>
+    </w:p>
+    <w:p>
+      <w:pPr>
+        <w:pStyle w:val="Listenabsatz"/>
+        <w:numPr>
+          <w:ilvl w:val="0"/>
+          <w:numId w:val="12"/>
+        </w:numPr>
+      </w:pPr>
+      <w:proofErr w:type="spellStart"/>
+      <w:r>
+        <w:t>Umweltbedingungen</w:t>
+      </w:r>
+      <w:proofErr w:type="spellEnd"/>
+      <w:r>
+        <w:t xml:space="preserve"> (</w:t>
+      </w:r>
+      <w:proofErr w:type="spellStart"/>
+      <w:r>
+        <w:t>hitze</w:t>
+      </w:r>
+      <w:proofErr w:type="spellEnd"/>
+      <w:r>
+        <w:t>, Wasser, etc.)</w:t>
+      </w:r>
+    </w:p>
+    <w:p>
+      <w:pPr>
+        <w:pStyle w:val="Listenabsatz"/>
+        <w:numPr>
+          <w:ilvl w:val="0"/>
+          <w:numId w:val="12"/>
+        </w:numPr>
+      </w:pPr>
+      <w:proofErr w:type="spellStart"/>
+      <w:r>
+        <w:t>Partikeleditor</w:t>
+      </w:r>
+      <w:proofErr w:type="spellEnd"/>
     </w:p>
     <w:sectPr>
       <w:pgSz w:w="12240" w:h="15840"/>
@@ -555,6 +2252,208 @@
       </w:rPr>
     </w:lvl>
   </w:abstractNum>
+  <w:abstractNum w:abstractNumId="10" w15:restartNumberingAfterBreak="0">
+    <w:nsid w:val="4E5D005A"/>
+    <w:multiLevelType w:val="hybridMultilevel"/>
+    <w:tmpl w:val="20942BA6"/>
+    <w:lvl w:ilvl="0" w:tplc="7B0AB750">
+      <w:start w:val="6"/>
+      <w:numFmt w:val="bullet"/>
+      <w:lvlText w:val="-"/>
+      <w:lvlJc w:val="left"/>
+      <w:pPr>
+        <w:ind w:left="720" w:hanging="360"/>
+      </w:pPr>
+      <w:rPr>
+        <w:rFonts w:ascii="Cambria" w:eastAsiaTheme="minorEastAsia" w:hAnsi="Cambria" w:cstheme="minorBidi" w:hint="default"/>
+      </w:rPr>
+    </w:lvl>
+    <w:lvl w:ilvl="1" w:tplc="04070003" w:tentative="1">
+      <w:start w:val="1"/>
+      <w:numFmt w:val="bullet"/>
+      <w:lvlText w:val="o"/>
+      <w:lvlJc w:val="left"/>
+      <w:pPr>
+        <w:ind w:left="1440" w:hanging="360"/>
+      </w:pPr>
+      <w:rPr>
+        <w:rFonts w:ascii="Courier New" w:hAnsi="Courier New" w:cs="Courier New" w:hint="default"/>
+      </w:rPr>
+    </w:lvl>
+    <w:lvl w:ilvl="2" w:tplc="04070005" w:tentative="1">
+      <w:start w:val="1"/>
+      <w:numFmt w:val="bullet"/>
+      <w:lvlText w:val=""/>
+      <w:lvlJc w:val="left"/>
+      <w:pPr>
+        <w:ind w:left="2160" w:hanging="360"/>
+      </w:pPr>
+      <w:rPr>
+        <w:rFonts w:ascii="Wingdings" w:hAnsi="Wingdings" w:hint="default"/>
+      </w:rPr>
+    </w:lvl>
+    <w:lvl w:ilvl="3" w:tplc="04070001" w:tentative="1">
+      <w:start w:val="1"/>
+      <w:numFmt w:val="bullet"/>
+      <w:lvlText w:val=""/>
+      <w:lvlJc w:val="left"/>
+      <w:pPr>
+        <w:ind w:left="2880" w:hanging="360"/>
+      </w:pPr>
+      <w:rPr>
+        <w:rFonts w:ascii="Symbol" w:hAnsi="Symbol" w:hint="default"/>
+      </w:rPr>
+    </w:lvl>
+    <w:lvl w:ilvl="4" w:tplc="04070003" w:tentative="1">
+      <w:start w:val="1"/>
+      <w:numFmt w:val="bullet"/>
+      <w:lvlText w:val="o"/>
+      <w:lvlJc w:val="left"/>
+      <w:pPr>
+        <w:ind w:left="3600" w:hanging="360"/>
+      </w:pPr>
+      <w:rPr>
+        <w:rFonts w:ascii="Courier New" w:hAnsi="Courier New" w:cs="Courier New" w:hint="default"/>
+      </w:rPr>
+    </w:lvl>
+    <w:lvl w:ilvl="5" w:tplc="04070005" w:tentative="1">
+      <w:start w:val="1"/>
+      <w:numFmt w:val="bullet"/>
+      <w:lvlText w:val=""/>
+      <w:lvlJc w:val="left"/>
+      <w:pPr>
+        <w:ind w:left="4320" w:hanging="360"/>
+      </w:pPr>
+      <w:rPr>
+        <w:rFonts w:ascii="Wingdings" w:hAnsi="Wingdings" w:hint="default"/>
+      </w:rPr>
+    </w:lvl>
+    <w:lvl w:ilvl="6" w:tplc="04070001" w:tentative="1">
+      <w:start w:val="1"/>
+      <w:numFmt w:val="bullet"/>
+      <w:lvlText w:val=""/>
+      <w:lvlJc w:val="left"/>
+      <w:pPr>
+        <w:ind w:left="5040" w:hanging="360"/>
+      </w:pPr>
+      <w:rPr>
+        <w:rFonts w:ascii="Symbol" w:hAnsi="Symbol" w:hint="default"/>
+      </w:rPr>
+    </w:lvl>
+    <w:lvl w:ilvl="7" w:tplc="04070003" w:tentative="1">
+      <w:start w:val="1"/>
+      <w:numFmt w:val="bullet"/>
+      <w:lvlText w:val="o"/>
+      <w:lvlJc w:val="left"/>
+      <w:pPr>
+        <w:ind w:left="5760" w:hanging="360"/>
+      </w:pPr>
+      <w:rPr>
+        <w:rFonts w:ascii="Courier New" w:hAnsi="Courier New" w:cs="Courier New" w:hint="default"/>
+      </w:rPr>
+    </w:lvl>
+    <w:lvl w:ilvl="8" w:tplc="04070005" w:tentative="1">
+      <w:start w:val="1"/>
+      <w:numFmt w:val="bullet"/>
+      <w:lvlText w:val=""/>
+      <w:lvlJc w:val="left"/>
+      <w:pPr>
+        <w:ind w:left="6480" w:hanging="360"/>
+      </w:pPr>
+      <w:rPr>
+        <w:rFonts w:ascii="Wingdings" w:hAnsi="Wingdings" w:hint="default"/>
+      </w:rPr>
+    </w:lvl>
+  </w:abstractNum>
+  <w:abstractNum w:abstractNumId="11" w15:restartNumberingAfterBreak="0">
+    <w:nsid w:val="6B055EF1"/>
+    <w:multiLevelType w:val="hybridMultilevel"/>
+    <w:tmpl w:val="9EE07404"/>
+    <w:lvl w:ilvl="0" w:tplc="0407000F">
+      <w:start w:val="1"/>
+      <w:numFmt w:val="decimal"/>
+      <w:lvlText w:val="%1."/>
+      <w:lvlJc w:val="left"/>
+      <w:pPr>
+        <w:ind w:left="720" w:hanging="360"/>
+      </w:pPr>
+      <w:rPr>
+        <w:rFonts w:hint="default"/>
+      </w:rPr>
+    </w:lvl>
+    <w:lvl w:ilvl="1" w:tplc="04070019" w:tentative="1">
+      <w:start w:val="1"/>
+      <w:numFmt w:val="lowerLetter"/>
+      <w:lvlText w:val="%2."/>
+      <w:lvlJc w:val="left"/>
+      <w:pPr>
+        <w:ind w:left="1440" w:hanging="360"/>
+      </w:pPr>
+    </w:lvl>
+    <w:lvl w:ilvl="2" w:tplc="0407001B" w:tentative="1">
+      <w:start w:val="1"/>
+      <w:numFmt w:val="lowerRoman"/>
+      <w:lvlText w:val="%3."/>
+      <w:lvlJc w:val="right"/>
+      <w:pPr>
+        <w:ind w:left="2160" w:hanging="180"/>
+      </w:pPr>
+    </w:lvl>
+    <w:lvl w:ilvl="3" w:tplc="0407000F" w:tentative="1">
+      <w:start w:val="1"/>
+      <w:numFmt w:val="decimal"/>
+      <w:lvlText w:val="%4."/>
+      <w:lvlJc w:val="left"/>
+      <w:pPr>
+        <w:ind w:left="2880" w:hanging="360"/>
+      </w:pPr>
+    </w:lvl>
+    <w:lvl w:ilvl="4" w:tplc="04070019" w:tentative="1">
+      <w:start w:val="1"/>
+      <w:numFmt w:val="lowerLetter"/>
+      <w:lvlText w:val="%5."/>
+      <w:lvlJc w:val="left"/>
+      <w:pPr>
+        <w:ind w:left="3600" w:hanging="360"/>
+      </w:pPr>
+    </w:lvl>
+    <w:lvl w:ilvl="5" w:tplc="0407001B" w:tentative="1">
+      <w:start w:val="1"/>
+      <w:numFmt w:val="lowerRoman"/>
+      <w:lvlText w:val="%6."/>
+      <w:lvlJc w:val="right"/>
+      <w:pPr>
+        <w:ind w:left="4320" w:hanging="180"/>
+      </w:pPr>
+    </w:lvl>
+    <w:lvl w:ilvl="6" w:tplc="0407000F" w:tentative="1">
+      <w:start w:val="1"/>
+      <w:numFmt w:val="decimal"/>
+      <w:lvlText w:val="%7."/>
+      <w:lvlJc w:val="left"/>
+      <w:pPr>
+        <w:ind w:left="5040" w:hanging="360"/>
+      </w:pPr>
+    </w:lvl>
+    <w:lvl w:ilvl="7" w:tplc="04070019" w:tentative="1">
+      <w:start w:val="1"/>
+      <w:numFmt w:val="lowerLetter"/>
+      <w:lvlText w:val="%8."/>
+      <w:lvlJc w:val="left"/>
+      <w:pPr>
+        <w:ind w:left="5760" w:hanging="360"/>
+      </w:pPr>
+    </w:lvl>
+    <w:lvl w:ilvl="8" w:tplc="0407001B" w:tentative="1">
+      <w:start w:val="1"/>
+      <w:numFmt w:val="lowerRoman"/>
+      <w:lvlText w:val="%9."/>
+      <w:lvlJc w:val="right"/>
+      <w:pPr>
+        <w:ind w:left="6480" w:hanging="180"/>
+      </w:pPr>
+    </w:lvl>
+  </w:abstractNum>
   <w:num w:numId="1" w16cid:durableId="1496604364">
     <w:abstractNumId w:val="8"/>
   </w:num>
@@ -584,6 +2483,12 @@
   </w:num>
   <w:num w:numId="10" w16cid:durableId="609895722">
     <w:abstractNumId w:val="9"/>
+  </w:num>
+  <w:num w:numId="11" w16cid:durableId="225575837">
+    <w:abstractNumId w:val="11"/>
+  </w:num>
+  <w:num w:numId="12" w16cid:durableId="268322585">
+    <w:abstractNumId w:val="10"/>
   </w:num>
 </w:numbering>
 </file>

</xml_diff>

<commit_message>
Erwähnung Ventrella Cluster Alg
</commit_message>
<xml_diff>
--- a/ProjekProposal.docx
+++ b/ProjekProposal.docx
@@ -24,7 +24,6 @@
       </w:r>
     </w:p>
     <w:p>
-      <w:proofErr w:type="gramStart"/>
       <w:r>
         <w:t>Tit</w:t>
       </w:r>
@@ -32,35 +31,21 @@
         <w:t>e</w:t>
       </w:r>
       <w:r>
-        <w:t>l</w:t>
-      </w:r>
-      <w:proofErr w:type="gramEnd"/>
-      <w:r>
-        <w:t xml:space="preserve">: </w:t>
+        <w:t xml:space="preserve">l: </w:t>
       </w:r>
       <w:r>
         <w:t xml:space="preserve">Evolving </w:t>
       </w:r>
-      <w:proofErr w:type="spellStart"/>
       <w:r>
-        <w:t>Boids</w:t>
+        <w:t>Clusters</w:t>
       </w:r>
-      <w:proofErr w:type="spellEnd"/>
     </w:p>
     <w:p>
       <w:r>
         <w:t xml:space="preserve">Team: </w:t>
       </w:r>
       <w:r>
-        <w:t xml:space="preserve">Ludwig </w:t>
-      </w:r>
-      <w:proofErr w:type="spellStart"/>
-      <w:r>
-        <w:t>Patzold</w:t>
-      </w:r>
-      <w:proofErr w:type="spellEnd"/>
-      <w:r>
-        <w:t>, Levi Drieling</w:t>
+        <w:t>Ludwig Patzold, Levi Drieling</w:t>
       </w:r>
     </w:p>
     <w:p>
@@ -83,37 +68,8 @@
     </w:p>
     <w:p>
       <w:r>
-        <w:t xml:space="preserve">Das Projekt </w:t>
+        <w:t>Das Projekt soll eine Partikel Simulation werden</w:t>
       </w:r>
-      <w:proofErr w:type="spellStart"/>
-      <w:r>
-        <w:t>soll</w:t>
-      </w:r>
-      <w:proofErr w:type="spellEnd"/>
-      <w:r>
-        <w:t xml:space="preserve"> </w:t>
-      </w:r>
-      <w:proofErr w:type="spellStart"/>
-      <w:r>
-        <w:t>eine</w:t>
-      </w:r>
-      <w:proofErr w:type="spellEnd"/>
-      <w:r>
-        <w:t xml:space="preserve"> </w:t>
-      </w:r>
-      <w:proofErr w:type="spellStart"/>
-      <w:r>
-        <w:t>Partikel</w:t>
-      </w:r>
-      <w:proofErr w:type="spellEnd"/>
-      <w:r>
-        <w:t xml:space="preserve"> Simulation </w:t>
-      </w:r>
-      <w:proofErr w:type="spellStart"/>
-      <w:r>
-        <w:t>werden</w:t>
-      </w:r>
-      <w:proofErr w:type="spellEnd"/>
       <w:r>
         <w:t>.</w:t>
       </w:r>
@@ -127,404 +83,26 @@
         <w:t xml:space="preserve"> Verhalten</w:t>
       </w:r>
       <w:r>
-        <w:t xml:space="preserve"> der </w:t>
+        <w:t xml:space="preserve"> der Partikel wird</w:t>
       </w:r>
-      <w:proofErr w:type="spellStart"/>
       <w:r>
-        <w:t>Partikel</w:t>
-      </w:r>
-      <w:proofErr w:type="spellEnd"/>
-      <w:r>
-        <w:t xml:space="preserve"> </w:t>
-      </w:r>
-      <w:proofErr w:type="spellStart"/>
-      <w:r>
-        <w:t>wird</w:t>
-      </w:r>
-      <w:proofErr w:type="spellEnd"/>
-      <w:r>
-        <w:t xml:space="preserve"> </w:t>
-      </w:r>
-      <w:proofErr w:type="spellStart"/>
-      <w:r>
-        <w:t>durch</w:t>
-      </w:r>
-      <w:proofErr w:type="spellEnd"/>
-      <w:r>
-        <w:t xml:space="preserve"> </w:t>
-      </w:r>
-      <w:proofErr w:type="spellStart"/>
-      <w:r>
-        <w:t>Wechselwirkungen</w:t>
-      </w:r>
-      <w:proofErr w:type="spellEnd"/>
-      <w:r>
-        <w:t xml:space="preserve"> </w:t>
-      </w:r>
-      <w:proofErr w:type="spellStart"/>
-      <w:r>
-        <w:t>zu</w:t>
-      </w:r>
-      <w:proofErr w:type="spellEnd"/>
-      <w:r>
-        <w:t xml:space="preserve"> </w:t>
-      </w:r>
-      <w:proofErr w:type="spellStart"/>
-      <w:r>
-        <w:t>anderen</w:t>
-      </w:r>
-      <w:proofErr w:type="spellEnd"/>
-      <w:r>
-        <w:t xml:space="preserve"> </w:t>
-      </w:r>
-      <w:proofErr w:type="spellStart"/>
-      <w:r>
-        <w:t>Partikel</w:t>
-      </w:r>
-      <w:proofErr w:type="spellEnd"/>
-      <w:r>
-        <w:t xml:space="preserve"> </w:t>
-      </w:r>
-      <w:proofErr w:type="spellStart"/>
-      <w:r>
-        <w:t>Typen</w:t>
-      </w:r>
-      <w:proofErr w:type="spellEnd"/>
-      <w:r>
-        <w:t xml:space="preserve"> </w:t>
-      </w:r>
-      <w:proofErr w:type="spellStart"/>
-      <w:r>
-        <w:t>definiert</w:t>
-      </w:r>
-      <w:proofErr w:type="spellEnd"/>
-      <w:r>
-        <w:t xml:space="preserve">. </w:t>
-      </w:r>
-      <w:proofErr w:type="spellStart"/>
-      <w:r>
-        <w:t>Zudem</w:t>
-      </w:r>
-      <w:proofErr w:type="spellEnd"/>
-      <w:r>
-        <w:t xml:space="preserve"> </w:t>
-      </w:r>
-      <w:proofErr w:type="spellStart"/>
-      <w:r>
-        <w:t>gibt</w:t>
-      </w:r>
-      <w:proofErr w:type="spellEnd"/>
-      <w:r>
-        <w:t xml:space="preserve"> es </w:t>
-      </w:r>
-      <w:proofErr w:type="spellStart"/>
-      <w:r>
-        <w:t>auch</w:t>
-      </w:r>
-      <w:proofErr w:type="spellEnd"/>
-      <w:r>
-        <w:t xml:space="preserve"> </w:t>
-      </w:r>
-      <w:proofErr w:type="spellStart"/>
-      <w:r>
-        <w:t>Bedingungen</w:t>
-      </w:r>
-      <w:proofErr w:type="spellEnd"/>
-      <w:r>
-        <w:t xml:space="preserve"> </w:t>
-      </w:r>
-      <w:proofErr w:type="spellStart"/>
-      <w:r>
-        <w:t>zur</w:t>
-      </w:r>
-      <w:proofErr w:type="spellEnd"/>
-      <w:r>
-        <w:t xml:space="preserve"> </w:t>
-      </w:r>
-      <w:proofErr w:type="spellStart"/>
-      <w:r>
-        <w:t>Vermehrung</w:t>
-      </w:r>
-      <w:proofErr w:type="spellEnd"/>
-      <w:r>
-        <w:t xml:space="preserve">/ </w:t>
-      </w:r>
-      <w:proofErr w:type="spellStart"/>
-      <w:r>
-        <w:t>Absterben</w:t>
-      </w:r>
-      <w:proofErr w:type="spellEnd"/>
-      <w:r>
-        <w:t xml:space="preserve">. Beim Vermehren der </w:t>
-      </w:r>
-      <w:proofErr w:type="spellStart"/>
-      <w:r>
-        <w:t>Partikel</w:t>
-      </w:r>
-      <w:proofErr w:type="spellEnd"/>
-      <w:r>
-        <w:t xml:space="preserve">, </w:t>
-      </w:r>
-      <w:proofErr w:type="spellStart"/>
-      <w:r>
-        <w:t>gibt</w:t>
-      </w:r>
-      <w:proofErr w:type="spellEnd"/>
-      <w:r>
-        <w:t xml:space="preserve"> es </w:t>
-      </w:r>
-      <w:proofErr w:type="spellStart"/>
-      <w:r>
-        <w:t>eine</w:t>
-      </w:r>
-      <w:proofErr w:type="spellEnd"/>
-      <w:r>
-        <w:t xml:space="preserve"> Chance, </w:t>
-      </w:r>
-      <w:proofErr w:type="spellStart"/>
-      <w:r>
-        <w:t>dass</w:t>
-      </w:r>
-      <w:proofErr w:type="spellEnd"/>
-      <w:r>
-        <w:t xml:space="preserve"> </w:t>
-      </w:r>
-      <w:proofErr w:type="spellStart"/>
-      <w:r>
-        <w:t>definierende</w:t>
-      </w:r>
-      <w:proofErr w:type="spellEnd"/>
-      <w:r>
-        <w:t xml:space="preserve"> </w:t>
-      </w:r>
-      <w:proofErr w:type="spellStart"/>
-      <w:r>
-        <w:t>Werte</w:t>
-      </w:r>
-      <w:proofErr w:type="spellEnd"/>
-      <w:r>
-        <w:t xml:space="preserve"> </w:t>
-      </w:r>
-      <w:proofErr w:type="spellStart"/>
-      <w:r>
-        <w:t>mutieren</w:t>
-      </w:r>
-      <w:proofErr w:type="spellEnd"/>
-      <w:r>
-        <w:t xml:space="preserve">, </w:t>
-      </w:r>
-      <w:proofErr w:type="spellStart"/>
-      <w:r>
-        <w:t>womit</w:t>
-      </w:r>
-      <w:proofErr w:type="spellEnd"/>
-      <w:r>
-        <w:t xml:space="preserve"> </w:t>
-      </w:r>
-      <w:proofErr w:type="spellStart"/>
-      <w:r>
-        <w:t>sich</w:t>
-      </w:r>
-      <w:proofErr w:type="spellEnd"/>
-      <w:r>
-        <w:t xml:space="preserve"> das </w:t>
-      </w:r>
-      <w:proofErr w:type="spellStart"/>
-      <w:r>
-        <w:t>Verhalten</w:t>
-      </w:r>
-      <w:proofErr w:type="spellEnd"/>
-      <w:r>
-        <w:t xml:space="preserve"> von </w:t>
-      </w:r>
-      <w:proofErr w:type="spellStart"/>
-      <w:r>
-        <w:t>Folgegenerationen</w:t>
-      </w:r>
-      <w:proofErr w:type="spellEnd"/>
-      <w:r>
-        <w:t xml:space="preserve"> </w:t>
-      </w:r>
-      <w:proofErr w:type="spellStart"/>
-      <w:r>
-        <w:t>leicht</w:t>
-      </w:r>
-      <w:proofErr w:type="spellEnd"/>
-      <w:r>
-        <w:t xml:space="preserve"> </w:t>
-      </w:r>
-      <w:proofErr w:type="spellStart"/>
-      <w:r>
-        <w:t>verändert</w:t>
-      </w:r>
-      <w:proofErr w:type="spellEnd"/>
-      <w:r>
-        <w:t>.</w:t>
+        <w:t xml:space="preserve"> durch Wechselwirkungen zu anderen Partikel Typen definiert. Zudem gibt es auch Bedingungen zur Vermehrung/ Absterben. Beim Vermehren der Partikel, gibt es eine Chance, dass definierende Werte mutieren, womit sich das Verhalten von Folgegenerationen leicht verändert.</w:t>
       </w:r>
     </w:p>
     <w:p>
       <w:r>
-        <w:t xml:space="preserve">Die Regel die </w:t>
+        <w:t xml:space="preserve">Die Regel die alles verändert: Wird ein Partikel von einem anderen berührt, stribt dieses und die </w:t>
       </w:r>
-      <w:proofErr w:type="spellStart"/>
-      <w:r>
-        <w:t>alles</w:t>
-      </w:r>
-      <w:proofErr w:type="spellEnd"/>
-      <w:r>
-        <w:t xml:space="preserve"> </w:t>
-      </w:r>
-      <w:proofErr w:type="spellStart"/>
-      <w:r>
-        <w:t>verändert</w:t>
-      </w:r>
-      <w:proofErr w:type="spellEnd"/>
-      <w:r>
-        <w:t xml:space="preserve">: </w:t>
-      </w:r>
-      <w:proofErr w:type="spellStart"/>
-      <w:r>
-        <w:t>Wird</w:t>
-      </w:r>
-      <w:proofErr w:type="spellEnd"/>
-      <w:r>
-        <w:t xml:space="preserve"> </w:t>
-      </w:r>
-      <w:proofErr w:type="spellStart"/>
-      <w:r>
-        <w:t>ein</w:t>
-      </w:r>
-      <w:proofErr w:type="spellEnd"/>
-      <w:r>
-        <w:t xml:space="preserve"> </w:t>
-      </w:r>
-      <w:proofErr w:type="spellStart"/>
-      <w:r>
-        <w:t>Partikel</w:t>
-      </w:r>
-      <w:proofErr w:type="spellEnd"/>
-      <w:r>
-        <w:t xml:space="preserve"> von </w:t>
-      </w:r>
-      <w:proofErr w:type="spellStart"/>
-      <w:r>
-        <w:t>einem</w:t>
-      </w:r>
-      <w:proofErr w:type="spellEnd"/>
-      <w:r>
-        <w:t xml:space="preserve"> </w:t>
-      </w:r>
-      <w:proofErr w:type="spellStart"/>
-      <w:r>
-        <w:t>anderen</w:t>
-      </w:r>
-      <w:proofErr w:type="spellEnd"/>
-      <w:r>
-        <w:t xml:space="preserve"> </w:t>
-      </w:r>
-      <w:proofErr w:type="spellStart"/>
-      <w:r>
-        <w:t>berührt</w:t>
-      </w:r>
-      <w:proofErr w:type="spellEnd"/>
-      <w:r>
-        <w:t xml:space="preserve">, </w:t>
-      </w:r>
-      <w:proofErr w:type="spellStart"/>
-      <w:r>
-        <w:t>stribt</w:t>
-      </w:r>
-      <w:proofErr w:type="spellEnd"/>
-      <w:r>
-        <w:t xml:space="preserve"> dieses und die </w:t>
-      </w:r>
-      <w:proofErr w:type="spellStart"/>
       <w:r>
         <w:t>Überl</w:t>
       </w:r>
       <w:r>
-        <w:t>ebenschancen</w:t>
-      </w:r>
-      <w:proofErr w:type="spellEnd"/>
-      <w:r>
-        <w:t xml:space="preserve"> des </w:t>
-      </w:r>
-      <w:proofErr w:type="spellStart"/>
-      <w:r>
-        <w:t>anderen</w:t>
-      </w:r>
-      <w:proofErr w:type="spellEnd"/>
-      <w:r>
-        <w:t xml:space="preserve"> </w:t>
-      </w:r>
-      <w:proofErr w:type="spellStart"/>
-      <w:r>
-        <w:t>erhöhen</w:t>
-      </w:r>
-      <w:proofErr w:type="spellEnd"/>
-      <w:r>
-        <w:t xml:space="preserve"> </w:t>
-      </w:r>
-      <w:proofErr w:type="spellStart"/>
-      <w:r>
-        <w:t>sich</w:t>
-      </w:r>
-      <w:proofErr w:type="spellEnd"/>
-      <w:r>
-        <w:t>.</w:t>
+        <w:t>ebenschancen des anderen erhöhen sich.</w:t>
       </w:r>
     </w:p>
     <w:p>
       <w:r>
-        <w:t xml:space="preserve">Das Projekt </w:t>
-      </w:r>
-      <w:proofErr w:type="spellStart"/>
-      <w:r>
-        <w:t>soll</w:t>
-      </w:r>
-      <w:proofErr w:type="spellEnd"/>
-      <w:r>
-        <w:t xml:space="preserve"> </w:t>
-      </w:r>
-      <w:proofErr w:type="spellStart"/>
-      <w:r>
-        <w:t>hoffentlich</w:t>
-      </w:r>
-      <w:proofErr w:type="spellEnd"/>
-      <w:r>
-        <w:t xml:space="preserve"> </w:t>
-      </w:r>
-      <w:proofErr w:type="spellStart"/>
-      <w:r>
-        <w:t>Grundkonzepte</w:t>
-      </w:r>
-      <w:proofErr w:type="spellEnd"/>
-      <w:r>
-        <w:t xml:space="preserve"> der Evolution </w:t>
-      </w:r>
-      <w:proofErr w:type="spellStart"/>
-      <w:r>
-        <w:t>simulieren</w:t>
-      </w:r>
-      <w:proofErr w:type="spellEnd"/>
-      <w:r>
-        <w:t xml:space="preserve"> und </w:t>
-      </w:r>
-      <w:proofErr w:type="spellStart"/>
-      <w:r>
-        <w:t>sichtbar</w:t>
-      </w:r>
-      <w:proofErr w:type="spellEnd"/>
-      <w:r>
-        <w:t xml:space="preserve"> </w:t>
-      </w:r>
-      <w:proofErr w:type="spellStart"/>
-      <w:r>
-        <w:t>machen</w:t>
-      </w:r>
-      <w:proofErr w:type="spellEnd"/>
-      <w:r>
-        <w:t>.</w:t>
+        <w:t>Das Projekt soll hoffentlich Grundkonzepte der Evolution simulieren und sichtbar machen.</w:t>
       </w:r>
     </w:p>
     <w:p>
@@ -543,220 +121,12 @@
     </w:p>
     <w:p>
       <w:r>
-        <w:t xml:space="preserve">Das </w:t>
-      </w:r>
-      <w:proofErr w:type="spellStart"/>
-      <w:r>
-        <w:t>wichtigste</w:t>
-      </w:r>
-      <w:proofErr w:type="spellEnd"/>
-      <w:r>
-        <w:t xml:space="preserve"> </w:t>
-      </w:r>
-      <w:proofErr w:type="spellStart"/>
-      <w:r>
-        <w:t>soll</w:t>
-      </w:r>
-      <w:proofErr w:type="spellEnd"/>
-      <w:r>
-        <w:t xml:space="preserve"> </w:t>
-      </w:r>
-      <w:proofErr w:type="spellStart"/>
-      <w:r>
-        <w:t>eine</w:t>
-      </w:r>
-      <w:proofErr w:type="spellEnd"/>
-      <w:r>
-        <w:t xml:space="preserve"> </w:t>
-      </w:r>
-      <w:proofErr w:type="spellStart"/>
-      <w:r>
-        <w:t>Partikelsimulation</w:t>
-      </w:r>
-      <w:proofErr w:type="spellEnd"/>
-      <w:r>
-        <w:t xml:space="preserve"> sein </w:t>
-      </w:r>
-      <w:proofErr w:type="spellStart"/>
-      <w:r>
-        <w:t>mit</w:t>
-      </w:r>
-      <w:proofErr w:type="spellEnd"/>
-      <w:r>
-        <w:t xml:space="preserve"> </w:t>
-      </w:r>
-      <w:proofErr w:type="spellStart"/>
-      <w:r>
-        <w:t>vielen</w:t>
-      </w:r>
-      <w:proofErr w:type="spellEnd"/>
-      <w:r>
-        <w:t xml:space="preserve"> </w:t>
-      </w:r>
-      <w:proofErr w:type="spellStart"/>
-      <w:r>
-        <w:t>verschieden</w:t>
-      </w:r>
-      <w:proofErr w:type="spellEnd"/>
-      <w:r>
-        <w:t xml:space="preserve"> </w:t>
-      </w:r>
-      <w:proofErr w:type="spellStart"/>
-      <w:r>
-        <w:t>Arten</w:t>
-      </w:r>
-      <w:proofErr w:type="spellEnd"/>
-      <w:r>
-        <w:t xml:space="preserve"> von </w:t>
-      </w:r>
-      <w:proofErr w:type="spellStart"/>
-      <w:r>
-        <w:t>Partikel</w:t>
-      </w:r>
-      <w:proofErr w:type="spellEnd"/>
-      <w:r>
-        <w:t xml:space="preserve"> </w:t>
-      </w:r>
-      <w:proofErr w:type="spellStart"/>
-      <w:r>
-        <w:t>mit</w:t>
-      </w:r>
-      <w:proofErr w:type="spellEnd"/>
-      <w:r>
-        <w:t xml:space="preserve"> </w:t>
-      </w:r>
-      <w:proofErr w:type="spellStart"/>
-      <w:r>
-        <w:t>unterschiedlichen</w:t>
-      </w:r>
-      <w:proofErr w:type="spellEnd"/>
-      <w:r>
-        <w:t xml:space="preserve"> </w:t>
-      </w:r>
-      <w:proofErr w:type="spellStart"/>
-      <w:r>
-        <w:t>Verhalten</w:t>
-      </w:r>
-      <w:proofErr w:type="spellEnd"/>
-      <w:r>
-        <w:t xml:space="preserve"> sein. </w:t>
-      </w:r>
-      <w:proofErr w:type="spellStart"/>
-      <w:r>
-        <w:t>Jede</w:t>
-      </w:r>
-      <w:proofErr w:type="spellEnd"/>
-      <w:r>
-        <w:t xml:space="preserve"> Art </w:t>
-      </w:r>
-      <w:proofErr w:type="spellStart"/>
-      <w:r>
-        <w:t>soll</w:t>
-      </w:r>
-      <w:proofErr w:type="spellEnd"/>
-      <w:r>
-        <w:t xml:space="preserve"> </w:t>
-      </w:r>
-      <w:proofErr w:type="spellStart"/>
-      <w:r>
-        <w:t>dann</w:t>
-      </w:r>
-      <w:proofErr w:type="spellEnd"/>
-      <w:r>
-        <w:t xml:space="preserve"> </w:t>
-      </w:r>
-      <w:proofErr w:type="spellStart"/>
-      <w:r>
-        <w:t>eine</w:t>
-      </w:r>
-      <w:proofErr w:type="spellEnd"/>
-      <w:r>
-        <w:t xml:space="preserve"> </w:t>
-      </w:r>
-      <w:proofErr w:type="spellStart"/>
-      <w:r>
-        <w:t>andere</w:t>
-      </w:r>
-      <w:proofErr w:type="spellEnd"/>
-      <w:r>
-        <w:t xml:space="preserve"> </w:t>
-      </w:r>
-      <w:proofErr w:type="spellStart"/>
-      <w:r>
-        <w:t>Farbe</w:t>
-      </w:r>
-      <w:proofErr w:type="spellEnd"/>
-      <w:r>
-        <w:t xml:space="preserve"> </w:t>
-      </w:r>
-      <w:proofErr w:type="spellStart"/>
-      <w:r>
-        <w:t>haben</w:t>
-      </w:r>
-      <w:proofErr w:type="spellEnd"/>
-      <w:r>
-        <w:t xml:space="preserve">. Sowohl Vermehrung </w:t>
-      </w:r>
-      <w:proofErr w:type="spellStart"/>
-      <w:r>
-        <w:t>als</w:t>
-      </w:r>
-      <w:proofErr w:type="spellEnd"/>
-      <w:r>
-        <w:t xml:space="preserve"> </w:t>
-      </w:r>
-      <w:proofErr w:type="spellStart"/>
-      <w:r>
-        <w:t>auch</w:t>
-      </w:r>
-      <w:proofErr w:type="spellEnd"/>
-      <w:r>
-        <w:t xml:space="preserve"> Tod von </w:t>
-      </w:r>
-      <w:proofErr w:type="spellStart"/>
-      <w:r>
-        <w:t>Partikel</w:t>
-      </w:r>
-      <w:proofErr w:type="spellEnd"/>
-      <w:r>
-        <w:t xml:space="preserve"> </w:t>
-      </w:r>
-      <w:proofErr w:type="spellStart"/>
-      <w:r>
-        <w:t>sind</w:t>
-      </w:r>
-      <w:proofErr w:type="spellEnd"/>
-      <w:r>
-        <w:t xml:space="preserve"> </w:t>
-      </w:r>
-      <w:proofErr w:type="spellStart"/>
-      <w:r>
-        <w:t>Essentiel</w:t>
-      </w:r>
-      <w:proofErr w:type="spellEnd"/>
-      <w:r>
-        <w:t xml:space="preserve"> für das Projekt. </w:t>
+        <w:t xml:space="preserve">Das wichtigste soll eine Partikelsimulation sein mit vielen verschieden Arten von Partikel mit unterschiedlichen Verhalten sein. Jede Art soll dann eine andere Farbe haben. Sowohl Vermehrung als auch Tod von Partikel sind Essentiel für das Projekt. </w:t>
       </w:r>
     </w:p>
     <w:p>
       <w:r>
-        <w:t xml:space="preserve">Stretch Goals: Editor für </w:t>
-      </w:r>
-      <w:proofErr w:type="spellStart"/>
-      <w:r>
-        <w:t>Partikel</w:t>
-      </w:r>
-      <w:proofErr w:type="spellEnd"/>
-      <w:r>
-        <w:t xml:space="preserve">, </w:t>
-      </w:r>
-      <w:proofErr w:type="spellStart"/>
-      <w:r>
-        <w:t>Umweltbedingungen</w:t>
-      </w:r>
-      <w:proofErr w:type="spellEnd"/>
-      <w:r>
-        <w:t>.</w:t>
+        <w:t>Stretch Goals: Editor für Partikel, Umweltbedingungen.</w:t>
       </w:r>
     </w:p>
     <w:p>
@@ -775,255 +145,7 @@
     </w:p>
     <w:p>
       <w:r>
-        <w:t xml:space="preserve">Die UX </w:t>
-      </w:r>
-      <w:proofErr w:type="spellStart"/>
-      <w:r>
-        <w:t>besteht</w:t>
-      </w:r>
-      <w:proofErr w:type="spellEnd"/>
-      <w:r>
-        <w:t xml:space="preserve"> in den </w:t>
-      </w:r>
-      <w:proofErr w:type="spellStart"/>
-      <w:r>
-        <w:t>Grundzügen</w:t>
-      </w:r>
-      <w:proofErr w:type="spellEnd"/>
-      <w:r>
-        <w:t xml:space="preserve"> </w:t>
-      </w:r>
-      <w:proofErr w:type="spellStart"/>
-      <w:r>
-        <w:t>nur</w:t>
-      </w:r>
-      <w:proofErr w:type="spellEnd"/>
-      <w:r>
-        <w:t xml:space="preserve"> dem </w:t>
-      </w:r>
-      <w:proofErr w:type="spellStart"/>
-      <w:r>
-        <w:t>zusehen</w:t>
-      </w:r>
-      <w:proofErr w:type="spellEnd"/>
-      <w:r>
-        <w:t xml:space="preserve"> der Simulation. Zum Start der Simulation </w:t>
-      </w:r>
-      <w:proofErr w:type="spellStart"/>
-      <w:r>
-        <w:t>soll</w:t>
-      </w:r>
-      <w:proofErr w:type="spellEnd"/>
-      <w:r>
-        <w:t xml:space="preserve"> per Command Line </w:t>
-      </w:r>
-      <w:proofErr w:type="spellStart"/>
-      <w:r>
-        <w:t>ein</w:t>
-      </w:r>
-      <w:proofErr w:type="spellEnd"/>
-      <w:r>
-        <w:t xml:space="preserve"> Seed </w:t>
-      </w:r>
-      <w:proofErr w:type="spellStart"/>
-      <w:r>
-        <w:t>übergeben</w:t>
-      </w:r>
-      <w:proofErr w:type="spellEnd"/>
-      <w:r>
-        <w:t xml:space="preserve"> </w:t>
-      </w:r>
-      <w:proofErr w:type="spellStart"/>
-      <w:r>
-        <w:t>werden</w:t>
-      </w:r>
-      <w:proofErr w:type="spellEnd"/>
-      <w:r>
-        <w:t xml:space="preserve">, Welcher den Zufall der Simulation </w:t>
-      </w:r>
-      <w:proofErr w:type="spellStart"/>
-      <w:r>
-        <w:t>steuert</w:t>
-      </w:r>
-      <w:proofErr w:type="spellEnd"/>
-      <w:r>
-        <w:t xml:space="preserve"> </w:t>
-      </w:r>
-      <w:proofErr w:type="spellStart"/>
-      <w:r>
-        <w:t>Kommen</w:t>
-      </w:r>
-      <w:proofErr w:type="spellEnd"/>
-      <w:r>
-        <w:t xml:space="preserve"> </w:t>
-      </w:r>
-      <w:proofErr w:type="spellStart"/>
-      <w:r>
-        <w:t>wir</w:t>
-      </w:r>
-      <w:proofErr w:type="spellEnd"/>
-      <w:r>
-        <w:t xml:space="preserve"> </w:t>
-      </w:r>
-      <w:proofErr w:type="spellStart"/>
-      <w:r>
-        <w:t>noch</w:t>
-      </w:r>
-      <w:proofErr w:type="spellEnd"/>
-      <w:r>
-        <w:t xml:space="preserve"> </w:t>
-      </w:r>
-      <w:proofErr w:type="spellStart"/>
-      <w:r>
-        <w:t>dazu</w:t>
-      </w:r>
-      <w:proofErr w:type="spellEnd"/>
-      <w:r>
-        <w:t xml:space="preserve">, </w:t>
-      </w:r>
-      <w:proofErr w:type="spellStart"/>
-      <w:r>
-        <w:t>soll</w:t>
-      </w:r>
-      <w:proofErr w:type="spellEnd"/>
-      <w:r>
-        <w:t xml:space="preserve"> man </w:t>
-      </w:r>
-      <w:proofErr w:type="spellStart"/>
-      <w:r>
-        <w:t>einzelen</w:t>
-      </w:r>
-      <w:proofErr w:type="spellEnd"/>
-      <w:r>
-        <w:t xml:space="preserve"> </w:t>
-      </w:r>
-      <w:proofErr w:type="spellStart"/>
-      <w:r>
-        <w:t>oder</w:t>
-      </w:r>
-      <w:proofErr w:type="spellEnd"/>
-      <w:r>
-        <w:t xml:space="preserve"> </w:t>
-      </w:r>
-      <w:proofErr w:type="spellStart"/>
-      <w:r>
-        <w:t>mehrer</w:t>
-      </w:r>
-      <w:proofErr w:type="spellEnd"/>
-      <w:r>
-        <w:t xml:space="preserve"> </w:t>
-      </w:r>
-      <w:proofErr w:type="spellStart"/>
-      <w:r>
-        <w:t>Partikel</w:t>
-      </w:r>
-      <w:proofErr w:type="spellEnd"/>
-      <w:r>
-        <w:t xml:space="preserve"> </w:t>
-      </w:r>
-      <w:proofErr w:type="spellStart"/>
-      <w:r>
-        <w:t>mit</w:t>
-      </w:r>
-      <w:proofErr w:type="spellEnd"/>
-      <w:r>
-        <w:t xml:space="preserve"> der Maus </w:t>
-      </w:r>
-      <w:proofErr w:type="spellStart"/>
-      <w:r>
-        <w:t>auswählen</w:t>
-      </w:r>
-      <w:proofErr w:type="spellEnd"/>
-      <w:r>
-        <w:t xml:space="preserve"> </w:t>
-      </w:r>
-      <w:proofErr w:type="spellStart"/>
-      <w:r>
-        <w:t>können</w:t>
-      </w:r>
-      <w:proofErr w:type="spellEnd"/>
-      <w:r>
-        <w:t xml:space="preserve">, </w:t>
-      </w:r>
-      <w:proofErr w:type="spellStart"/>
-      <w:r>
-        <w:t>wodurch</w:t>
-      </w:r>
-      <w:proofErr w:type="spellEnd"/>
-      <w:r>
-        <w:t xml:space="preserve"> </w:t>
-      </w:r>
-      <w:proofErr w:type="spellStart"/>
-      <w:r>
-        <w:t>sich</w:t>
-      </w:r>
-      <w:proofErr w:type="spellEnd"/>
-      <w:r>
-        <w:t xml:space="preserve"> </w:t>
-      </w:r>
-      <w:proofErr w:type="spellStart"/>
-      <w:r>
-        <w:t>ein</w:t>
-      </w:r>
-      <w:proofErr w:type="spellEnd"/>
-      <w:r>
-        <w:t xml:space="preserve"> Fenster </w:t>
-      </w:r>
-      <w:proofErr w:type="spellStart"/>
-      <w:r>
-        <w:t>mit</w:t>
-      </w:r>
-      <w:proofErr w:type="spellEnd"/>
-      <w:r>
-        <w:t xml:space="preserve"> der “DNA” der </w:t>
-      </w:r>
-      <w:proofErr w:type="spellStart"/>
-      <w:r>
-        <w:t>Partikel</w:t>
-      </w:r>
-      <w:proofErr w:type="spellEnd"/>
-      <w:r>
-        <w:t xml:space="preserve"> </w:t>
-      </w:r>
-      <w:proofErr w:type="spellStart"/>
-      <w:r>
-        <w:t>öffnet</w:t>
-      </w:r>
-      <w:proofErr w:type="spellEnd"/>
-      <w:r>
-        <w:t xml:space="preserve">, in </w:t>
-      </w:r>
-      <w:proofErr w:type="spellStart"/>
-      <w:r>
-        <w:t>welchem</w:t>
-      </w:r>
-      <w:proofErr w:type="spellEnd"/>
-      <w:r>
-        <w:t xml:space="preserve"> man </w:t>
-      </w:r>
-      <w:proofErr w:type="spellStart"/>
-      <w:r>
-        <w:t>diese</w:t>
-      </w:r>
-      <w:proofErr w:type="spellEnd"/>
-      <w:r>
-        <w:t xml:space="preserve"> </w:t>
-      </w:r>
-      <w:proofErr w:type="spellStart"/>
-      <w:r>
-        <w:t>bearabeiten</w:t>
-      </w:r>
-      <w:proofErr w:type="spellEnd"/>
-      <w:r>
-        <w:t xml:space="preserve"> </w:t>
-      </w:r>
-      <w:proofErr w:type="spellStart"/>
-      <w:r>
-        <w:t>kann</w:t>
-      </w:r>
-      <w:proofErr w:type="spellEnd"/>
-      <w:r>
-        <w:t xml:space="preserve">. </w:t>
+        <w:t xml:space="preserve">Die UX besteht in den Grundzügen nur dem zusehen der Simulation. Zum Start der Simulation soll per Command Line ein Seed übergeben werden, Welcher den Zufall der Simulation steuert Kommen wir noch dazu, soll man einzelen oder mehrer Partikel mit der Maus auswählen können, wodurch sich ein Fenster mit der “DNA” der Partikel öffnet, in welchem man diese bearabeiten kann. </w:t>
       </w:r>
     </w:p>
     <w:p>
@@ -1041,370 +163,21 @@
       </w:r>
     </w:p>
     <w:p>
-      <w:proofErr w:type="gramStart"/>
       <w:r>
-        <w:t>Der</w:t>
+        <w:t xml:space="preserve">Der Hauptteil des Projekts wird die Partikelklasse und DNA-Klasse ausmachen. Jede Partikelklasse wird ein DNA-Objekt haben, welches das Verhalten steuert. Weiterhin </w:t>
       </w:r>
-      <w:proofErr w:type="gramEnd"/>
       <w:r>
-        <w:t xml:space="preserve"> Hauptteil des </w:t>
-      </w:r>
-      <w:proofErr w:type="spellStart"/>
-      <w:r>
-        <w:t>Projekts</w:t>
-      </w:r>
-      <w:proofErr w:type="spellEnd"/>
-      <w:r>
-        <w:t xml:space="preserve"> </w:t>
-      </w:r>
-      <w:proofErr w:type="spellStart"/>
-      <w:r>
-        <w:t>wird</w:t>
-      </w:r>
-      <w:proofErr w:type="spellEnd"/>
-      <w:r>
-        <w:t xml:space="preserve"> </w:t>
-      </w:r>
-      <w:proofErr w:type="gramStart"/>
-      <w:r>
-        <w:t>die</w:t>
-      </w:r>
-      <w:proofErr w:type="gramEnd"/>
-      <w:r>
-        <w:t xml:space="preserve"> </w:t>
-      </w:r>
-      <w:proofErr w:type="spellStart"/>
-      <w:r>
-        <w:t>Partikelklasse</w:t>
-      </w:r>
-      <w:proofErr w:type="spellEnd"/>
-      <w:r>
-        <w:t xml:space="preserve"> und DNA-Klasse </w:t>
-      </w:r>
-      <w:proofErr w:type="spellStart"/>
-      <w:r>
-        <w:t>ausmachen</w:t>
-      </w:r>
-      <w:proofErr w:type="spellEnd"/>
-      <w:r>
-        <w:t xml:space="preserve">. </w:t>
-      </w:r>
-      <w:proofErr w:type="spellStart"/>
-      <w:r>
-        <w:t>Jede</w:t>
-      </w:r>
-      <w:proofErr w:type="spellEnd"/>
-      <w:r>
-        <w:t xml:space="preserve"> </w:t>
-      </w:r>
-      <w:proofErr w:type="spellStart"/>
-      <w:r>
-        <w:t>Partikelklasse</w:t>
-      </w:r>
-      <w:proofErr w:type="spellEnd"/>
-      <w:r>
-        <w:t xml:space="preserve"> </w:t>
-      </w:r>
-      <w:proofErr w:type="spellStart"/>
-      <w:r>
-        <w:t>wird</w:t>
-      </w:r>
-      <w:proofErr w:type="spellEnd"/>
-      <w:r>
-        <w:t xml:space="preserve"> </w:t>
-      </w:r>
-      <w:proofErr w:type="spellStart"/>
-      <w:r>
-        <w:t>ein</w:t>
-      </w:r>
-      <w:proofErr w:type="spellEnd"/>
-      <w:r>
-        <w:t xml:space="preserve"> DNA-</w:t>
-      </w:r>
-      <w:proofErr w:type="spellStart"/>
-      <w:r>
-        <w:t>Objekt</w:t>
-      </w:r>
-      <w:proofErr w:type="spellEnd"/>
-      <w:r>
-        <w:t xml:space="preserve"> </w:t>
-      </w:r>
-      <w:proofErr w:type="spellStart"/>
-      <w:r>
-        <w:t>haben</w:t>
-      </w:r>
-      <w:proofErr w:type="spellEnd"/>
-      <w:r>
-        <w:t xml:space="preserve">, welches das </w:t>
-      </w:r>
-      <w:proofErr w:type="spellStart"/>
-      <w:r>
-        <w:t>Verhalten</w:t>
-      </w:r>
-      <w:proofErr w:type="spellEnd"/>
-      <w:r>
-        <w:t xml:space="preserve"> </w:t>
-      </w:r>
-      <w:proofErr w:type="spellStart"/>
-      <w:r>
-        <w:t>steuert</w:t>
-      </w:r>
-      <w:proofErr w:type="spellEnd"/>
-      <w:r>
-        <w:t xml:space="preserve">. </w:t>
-      </w:r>
-      <w:proofErr w:type="spellStart"/>
-      <w:r>
-        <w:t>Weiterhin</w:t>
-      </w:r>
-      <w:proofErr w:type="spellEnd"/>
-      <w:r>
-        <w:t xml:space="preserve"> </w:t>
-      </w:r>
-      <w:proofErr w:type="spellStart"/>
-      <w:r>
-        <w:t>wird</w:t>
-      </w:r>
-      <w:proofErr w:type="spellEnd"/>
-      <w:r>
-        <w:t xml:space="preserve"> es </w:t>
-      </w:r>
-      <w:proofErr w:type="spellStart"/>
-      <w:r>
-        <w:t>eine</w:t>
-      </w:r>
-      <w:proofErr w:type="spellEnd"/>
-      <w:r>
-        <w:t xml:space="preserve"> </w:t>
-      </w:r>
-      <w:proofErr w:type="spellStart"/>
-      <w:r>
-        <w:t>Schwarmklasse</w:t>
-      </w:r>
-      <w:proofErr w:type="spellEnd"/>
-      <w:r>
-        <w:t xml:space="preserve"> </w:t>
-      </w:r>
-      <w:proofErr w:type="spellStart"/>
-      <w:r>
-        <w:t>geben</w:t>
-      </w:r>
-      <w:proofErr w:type="spellEnd"/>
-      <w:r>
-        <w:t xml:space="preserve">, die </w:t>
-      </w:r>
-      <w:proofErr w:type="spellStart"/>
-      <w:r>
-        <w:t>Partikel</w:t>
-      </w:r>
-      <w:proofErr w:type="spellEnd"/>
-      <w:r>
-        <w:t xml:space="preserve"> </w:t>
-      </w:r>
-      <w:proofErr w:type="spellStart"/>
-      <w:r>
-        <w:t>mit</w:t>
-      </w:r>
-      <w:proofErr w:type="spellEnd"/>
-      <w:r>
-        <w:t xml:space="preserve"> </w:t>
-      </w:r>
-      <w:proofErr w:type="spellStart"/>
-      <w:r>
-        <w:t>ähnlicher</w:t>
-      </w:r>
-      <w:proofErr w:type="spellEnd"/>
-      <w:r>
-        <w:t xml:space="preserve"> DNA </w:t>
-      </w:r>
-      <w:proofErr w:type="spellStart"/>
-      <w:r>
-        <w:t>zusammenfasst</w:t>
-      </w:r>
-      <w:proofErr w:type="spellEnd"/>
-      <w:r>
-        <w:t xml:space="preserve">. Alle Partikel in </w:t>
-      </w:r>
-      <w:proofErr w:type="spellStart"/>
-      <w:r>
-        <w:t>einem</w:t>
-      </w:r>
-      <w:proofErr w:type="spellEnd"/>
-      <w:r>
-        <w:t xml:space="preserve"> Schwarm </w:t>
-      </w:r>
-      <w:proofErr w:type="spellStart"/>
-      <w:r>
-        <w:t>haben</w:t>
-      </w:r>
-      <w:proofErr w:type="spellEnd"/>
-      <w:r>
-        <w:t xml:space="preserve"> die </w:t>
-      </w:r>
-      <w:proofErr w:type="spellStart"/>
-      <w:r>
-        <w:t>selbe</w:t>
-      </w:r>
-      <w:proofErr w:type="spellEnd"/>
-      <w:r>
-        <w:t xml:space="preserve"> </w:t>
-      </w:r>
-      <w:proofErr w:type="spellStart"/>
-      <w:r>
-        <w:t>Farbe</w:t>
-      </w:r>
-      <w:proofErr w:type="spellEnd"/>
-      <w:r>
-        <w:t xml:space="preserve">. Weicht die DNA </w:t>
-      </w:r>
-      <w:proofErr w:type="spellStart"/>
-      <w:r>
-        <w:t>zu</w:t>
-      </w:r>
-      <w:proofErr w:type="spellEnd"/>
-      <w:r>
-        <w:t xml:space="preserve"> </w:t>
-      </w:r>
-      <w:proofErr w:type="spellStart"/>
-      <w:r>
-        <w:t>sehr</w:t>
-      </w:r>
-      <w:proofErr w:type="spellEnd"/>
-      <w:r>
-        <w:t xml:space="preserve"> von </w:t>
-      </w:r>
-      <w:proofErr w:type="spellStart"/>
-      <w:r>
-        <w:t>anderen</w:t>
-      </w:r>
-      <w:proofErr w:type="spellEnd"/>
-      <w:r>
-        <w:t xml:space="preserve"> </w:t>
-      </w:r>
-      <w:proofErr w:type="spellStart"/>
-      <w:r>
-        <w:t>Individuen</w:t>
-      </w:r>
-      <w:proofErr w:type="spellEnd"/>
-      <w:r>
-        <w:t xml:space="preserve"> </w:t>
-      </w:r>
-      <w:proofErr w:type="spellStart"/>
-      <w:r>
-        <w:t>eines</w:t>
-      </w:r>
-      <w:proofErr w:type="spellEnd"/>
-      <w:r>
-        <w:t xml:space="preserve"> </w:t>
-      </w:r>
-      <w:proofErr w:type="spellStart"/>
-      <w:r>
-        <w:t>Schwarms</w:t>
-      </w:r>
-      <w:proofErr w:type="spellEnd"/>
-      <w:r>
-        <w:t xml:space="preserve"> ab, </w:t>
-      </w:r>
-      <w:proofErr w:type="spellStart"/>
-      <w:r>
-        <w:t>soll</w:t>
-      </w:r>
-      <w:proofErr w:type="spellEnd"/>
-      <w:r>
-        <w:t xml:space="preserve"> </w:t>
-      </w:r>
-      <w:proofErr w:type="spellStart"/>
-      <w:r>
-        <w:t>eine</w:t>
-      </w:r>
-      <w:proofErr w:type="spellEnd"/>
-      <w:r>
-        <w:t xml:space="preserve"> </w:t>
-      </w:r>
-      <w:proofErr w:type="spellStart"/>
-      <w:r>
-        <w:t>neuer</w:t>
-      </w:r>
-      <w:proofErr w:type="spellEnd"/>
-      <w:r>
-        <w:t xml:space="preserve"> Schwarm </w:t>
-      </w:r>
-      <w:proofErr w:type="spellStart"/>
-      <w:r>
-        <w:t>erstellt</w:t>
-      </w:r>
-      <w:proofErr w:type="spellEnd"/>
-      <w:r>
-        <w:t xml:space="preserve"> </w:t>
-      </w:r>
-      <w:proofErr w:type="spellStart"/>
-      <w:r>
-        <w:t>werden</w:t>
-      </w:r>
-      <w:proofErr w:type="spellEnd"/>
-      <w:r>
-        <w:t>.</w:t>
+        <w:t>wird es eine Schwarmklasse geben, die Partikel mit ähnlicher DNA zusammenfasst. Alle Partikel in einem Schwarm haben die selbe Farbe. Weicht die DNA zu sehr von anderen Individuen eines Schwarms ab, soll eine neuer Schwarm erstellt werden.</w:t>
       </w:r>
     </w:p>
     <w:p>
       <w:r>
-        <w:t xml:space="preserve">Die Simulation </w:t>
+        <w:t>Die Simulation soll vorallem mit der awt und auch swing Library implementiert werden.</w:t>
       </w:r>
-      <w:proofErr w:type="spellStart"/>
+    </w:p>
+    <w:p>
       <w:r>
-        <w:t>soll</w:t>
-      </w:r>
-      <w:proofErr w:type="spellEnd"/>
-      <w:r>
-        <w:t xml:space="preserve"> </w:t>
-      </w:r>
-      <w:proofErr w:type="spellStart"/>
-      <w:r>
-        <w:t>vorallem</w:t>
-      </w:r>
-      <w:proofErr w:type="spellEnd"/>
-      <w:r>
-        <w:t xml:space="preserve"> </w:t>
-      </w:r>
-      <w:proofErr w:type="spellStart"/>
-      <w:r>
-        <w:t>mit</w:t>
-      </w:r>
-      <w:proofErr w:type="spellEnd"/>
-      <w:r>
-        <w:t xml:space="preserve"> der </w:t>
-      </w:r>
-      <w:proofErr w:type="spellStart"/>
-      <w:r>
-        <w:t>awt</w:t>
-      </w:r>
-      <w:proofErr w:type="spellEnd"/>
-      <w:r>
-        <w:t xml:space="preserve"> und </w:t>
-      </w:r>
-      <w:proofErr w:type="spellStart"/>
-      <w:r>
-        <w:t>auch</w:t>
-      </w:r>
-      <w:proofErr w:type="spellEnd"/>
-      <w:r>
-        <w:t xml:space="preserve"> swing Library </w:t>
-      </w:r>
-      <w:proofErr w:type="spellStart"/>
-      <w:r>
-        <w:t>implementiert</w:t>
-      </w:r>
-      <w:proofErr w:type="spellEnd"/>
-      <w:r>
-        <w:t xml:space="preserve"> </w:t>
-      </w:r>
-      <w:proofErr w:type="spellStart"/>
-      <w:r>
-        <w:t>werden</w:t>
-      </w:r>
-      <w:proofErr w:type="spellEnd"/>
-      <w:r>
-        <w:t>.</w:t>
+        <w:t>Als Algorithmus für die Partikelsimulation wird der Ventrella Cluster Algorithmus verwendet.</w:t>
       </w:r>
     </w:p>
     <w:p>
@@ -1418,333 +191,13 @@
         <w:rPr>
           <w:rStyle w:val="SchwacheHervorhebung"/>
         </w:rPr>
+        <w:lastRenderedPageBreak/>
         <w:t>5. Potential Challenges</w:t>
       </w:r>
     </w:p>
     <w:p>
       <w:r>
-        <w:t xml:space="preserve">Der </w:t>
-      </w:r>
-      <w:proofErr w:type="spellStart"/>
-      <w:r>
-        <w:t>schwierigste</w:t>
-      </w:r>
-      <w:proofErr w:type="spellEnd"/>
-      <w:r>
-        <w:t xml:space="preserve"> Part </w:t>
-      </w:r>
-      <w:proofErr w:type="spellStart"/>
-      <w:r>
-        <w:t>wird</w:t>
-      </w:r>
-      <w:proofErr w:type="spellEnd"/>
-      <w:r>
-        <w:t xml:space="preserve"> die </w:t>
-      </w:r>
-      <w:proofErr w:type="spellStart"/>
-      <w:r>
-        <w:t>Steuerung</w:t>
-      </w:r>
-      <w:proofErr w:type="spellEnd"/>
-      <w:r>
-        <w:t xml:space="preserve"> der </w:t>
-      </w:r>
-      <w:proofErr w:type="spellStart"/>
-      <w:r>
-        <w:t>Partikel</w:t>
-      </w:r>
-      <w:proofErr w:type="spellEnd"/>
-      <w:r>
-        <w:t xml:space="preserve"> </w:t>
-      </w:r>
-      <w:proofErr w:type="spellStart"/>
-      <w:r>
-        <w:t>durch</w:t>
-      </w:r>
-      <w:proofErr w:type="spellEnd"/>
-      <w:r>
-        <w:t xml:space="preserve"> die “DNA”. Da das DNA-</w:t>
-      </w:r>
-      <w:proofErr w:type="spellStart"/>
-      <w:r>
-        <w:t>Objekt</w:t>
-      </w:r>
-      <w:proofErr w:type="spellEnd"/>
-      <w:r>
-        <w:t xml:space="preserve"> </w:t>
-      </w:r>
-      <w:proofErr w:type="spellStart"/>
-      <w:r>
-        <w:t>eine</w:t>
-      </w:r>
-      <w:proofErr w:type="spellEnd"/>
-      <w:r>
-        <w:t xml:space="preserve"> </w:t>
-      </w:r>
-      <w:proofErr w:type="spellStart"/>
-      <w:r>
-        <w:t>Hauptkette</w:t>
-      </w:r>
-      <w:proofErr w:type="spellEnd"/>
-      <w:r>
-        <w:t xml:space="preserve">, </w:t>
-      </w:r>
-      <w:proofErr w:type="spellStart"/>
-      <w:r>
-        <w:t>ob</w:t>
-      </w:r>
-      <w:proofErr w:type="spellEnd"/>
-      <w:r>
-        <w:t xml:space="preserve"> das </w:t>
-      </w:r>
-      <w:proofErr w:type="spellStart"/>
-      <w:r>
-        <w:t>jetzt</w:t>
-      </w:r>
-      <w:proofErr w:type="spellEnd"/>
-      <w:r>
-        <w:t xml:space="preserve"> </w:t>
-      </w:r>
-      <w:proofErr w:type="spellStart"/>
-      <w:r>
-        <w:t>eine</w:t>
-      </w:r>
-      <w:proofErr w:type="spellEnd"/>
-      <w:r>
-        <w:t xml:space="preserve"> </w:t>
-      </w:r>
-      <w:proofErr w:type="spellStart"/>
-      <w:r>
-        <w:t>Zeichenkette</w:t>
-      </w:r>
-      <w:proofErr w:type="spellEnd"/>
-      <w:r>
-        <w:t xml:space="preserve"> </w:t>
-      </w:r>
-      <w:proofErr w:type="spellStart"/>
-      <w:r>
-        <w:t>oder</w:t>
-      </w:r>
-      <w:proofErr w:type="spellEnd"/>
-      <w:r>
-        <w:t xml:space="preserve"> Array </w:t>
-      </w:r>
-      <w:proofErr w:type="spellStart"/>
-      <w:r>
-        <w:t>wird</w:t>
-      </w:r>
-      <w:proofErr w:type="spellEnd"/>
-      <w:r>
-        <w:t xml:space="preserve"> </w:t>
-      </w:r>
-      <w:proofErr w:type="spellStart"/>
-      <w:r>
-        <w:t>ist</w:t>
-      </w:r>
-      <w:proofErr w:type="spellEnd"/>
-      <w:r>
-        <w:t xml:space="preserve"> </w:t>
-      </w:r>
-      <w:proofErr w:type="spellStart"/>
-      <w:r>
-        <w:t>noch</w:t>
-      </w:r>
-      <w:proofErr w:type="spellEnd"/>
-      <w:r>
-        <w:t xml:space="preserve"> </w:t>
-      </w:r>
-      <w:proofErr w:type="spellStart"/>
-      <w:r>
-        <w:t>nicht</w:t>
-      </w:r>
-      <w:proofErr w:type="spellEnd"/>
-      <w:r>
-        <w:t xml:space="preserve"> </w:t>
-      </w:r>
-      <w:proofErr w:type="spellStart"/>
-      <w:r>
-        <w:t>festgelgt</w:t>
-      </w:r>
-      <w:proofErr w:type="spellEnd"/>
-      <w:r>
-        <w:t xml:space="preserve">, hat, </w:t>
-      </w:r>
-      <w:proofErr w:type="spellStart"/>
-      <w:r>
-        <w:lastRenderedPageBreak/>
-        <w:t>aus</w:t>
-      </w:r>
-      <w:proofErr w:type="spellEnd"/>
-      <w:r>
-        <w:t xml:space="preserve"> der die </w:t>
-      </w:r>
-      <w:proofErr w:type="spellStart"/>
-      <w:r>
-        <w:t>einzelen</w:t>
-      </w:r>
-      <w:proofErr w:type="spellEnd"/>
-      <w:r>
-        <w:t xml:space="preserve"> </w:t>
-      </w:r>
-      <w:proofErr w:type="spellStart"/>
-      <w:r>
-        <w:t>Eigenschaften</w:t>
-      </w:r>
-      <w:proofErr w:type="spellEnd"/>
-      <w:r>
-        <w:t xml:space="preserve"> </w:t>
-      </w:r>
-      <w:proofErr w:type="spellStart"/>
-      <w:r>
-        <w:t>ausgelesen</w:t>
-      </w:r>
-      <w:proofErr w:type="spellEnd"/>
-      <w:r>
-        <w:t xml:space="preserve"> </w:t>
-      </w:r>
-      <w:proofErr w:type="spellStart"/>
-      <w:r>
-        <w:t>werden</w:t>
-      </w:r>
-      <w:proofErr w:type="spellEnd"/>
-      <w:r>
-        <w:t xml:space="preserve"> </w:t>
-      </w:r>
-      <w:proofErr w:type="spellStart"/>
-      <w:r>
-        <w:t>sollen</w:t>
-      </w:r>
-      <w:proofErr w:type="spellEnd"/>
-      <w:r>
-        <w:t xml:space="preserve">. </w:t>
-      </w:r>
-      <w:proofErr w:type="spellStart"/>
-      <w:r>
-        <w:t>Wird</w:t>
-      </w:r>
-      <w:proofErr w:type="spellEnd"/>
-      <w:r>
-        <w:t xml:space="preserve"> das </w:t>
-      </w:r>
-      <w:proofErr w:type="spellStart"/>
-      <w:r>
-        <w:t>nicht</w:t>
-      </w:r>
-      <w:proofErr w:type="spellEnd"/>
-      <w:r>
-        <w:t xml:space="preserve"> </w:t>
-      </w:r>
-      <w:proofErr w:type="spellStart"/>
-      <w:r>
-        <w:t>geschafft</w:t>
-      </w:r>
-      <w:proofErr w:type="spellEnd"/>
-      <w:r>
-        <w:t xml:space="preserve">. So </w:t>
-      </w:r>
-      <w:proofErr w:type="spellStart"/>
-      <w:r>
-        <w:t>sollen</w:t>
-      </w:r>
-      <w:proofErr w:type="spellEnd"/>
-      <w:r>
-        <w:t xml:space="preserve"> die </w:t>
-      </w:r>
-      <w:proofErr w:type="spellStart"/>
-      <w:r>
-        <w:t>einzelnen</w:t>
-      </w:r>
-      <w:proofErr w:type="spellEnd"/>
-      <w:r>
-        <w:t xml:space="preserve"> </w:t>
-      </w:r>
-      <w:proofErr w:type="spellStart"/>
-      <w:r>
-        <w:t>Werte</w:t>
-      </w:r>
-      <w:proofErr w:type="spellEnd"/>
-      <w:r>
-        <w:t xml:space="preserve"> </w:t>
-      </w:r>
-      <w:proofErr w:type="spellStart"/>
-      <w:r>
-        <w:t>direkt</w:t>
-      </w:r>
-      <w:proofErr w:type="spellEnd"/>
-      <w:r>
-        <w:t xml:space="preserve"> in den </w:t>
-      </w:r>
-      <w:proofErr w:type="spellStart"/>
-      <w:r>
-        <w:t>Partikel</w:t>
-      </w:r>
-      <w:proofErr w:type="spellEnd"/>
-      <w:r>
-        <w:t xml:space="preserve"> </w:t>
-      </w:r>
-      <w:proofErr w:type="spellStart"/>
-      <w:r>
-        <w:t>gespeichert</w:t>
-      </w:r>
-      <w:proofErr w:type="spellEnd"/>
-      <w:r>
-        <w:t xml:space="preserve"> </w:t>
-      </w:r>
-      <w:proofErr w:type="spellStart"/>
-      <w:r>
-        <w:t>werden</w:t>
-      </w:r>
-      <w:proofErr w:type="spellEnd"/>
-      <w:r>
-        <w:t xml:space="preserve"> und </w:t>
-      </w:r>
-      <w:proofErr w:type="spellStart"/>
-      <w:r>
-        <w:t>dort</w:t>
-      </w:r>
-      <w:proofErr w:type="spellEnd"/>
-      <w:r>
-        <w:t xml:space="preserve"> </w:t>
-      </w:r>
-      <w:proofErr w:type="spellStart"/>
-      <w:r>
-        <w:t>dann</w:t>
-      </w:r>
-      <w:proofErr w:type="spellEnd"/>
-      <w:r>
-        <w:t xml:space="preserve"> </w:t>
-      </w:r>
-      <w:proofErr w:type="spellStart"/>
-      <w:r>
-        <w:t>zufällig</w:t>
-      </w:r>
-      <w:proofErr w:type="spellEnd"/>
-      <w:r>
-        <w:t xml:space="preserve"> </w:t>
-      </w:r>
-      <w:proofErr w:type="spellStart"/>
-      <w:r>
-        <w:t>bei</w:t>
-      </w:r>
-      <w:proofErr w:type="spellEnd"/>
-      <w:r>
-        <w:t xml:space="preserve"> der Mutation </w:t>
-      </w:r>
-      <w:proofErr w:type="spellStart"/>
-      <w:r>
-        <w:t>verändert</w:t>
-      </w:r>
-      <w:proofErr w:type="spellEnd"/>
-      <w:r>
-        <w:t xml:space="preserve"> </w:t>
-      </w:r>
-      <w:proofErr w:type="spellStart"/>
-      <w:r>
-        <w:t>werden</w:t>
-      </w:r>
-      <w:proofErr w:type="spellEnd"/>
-      <w:r>
-        <w:t>.</w:t>
+        <w:t>Der schwierigste Part wird die Steuerung der Partikel durch die “DNA”. Da das DNA-Objekt eine Hauptkette, ob das jetzt eine Zeichenkette oder Array wird ist noch nicht festgelgt, hat, aus der die einzelen Eigenschaften ausgelesen werden sollen. Wird das nicht geschafft. So sollen die einzelnen Werte direkt in den Partikel gespeichert werden und dort dann zufällig bei der Mutation verändert werden.</w:t>
       </w:r>
     </w:p>
     <w:p>
@@ -1786,37 +239,8 @@
           <w:numId w:val="12"/>
         </w:numPr>
       </w:pPr>
-      <w:proofErr w:type="spellStart"/>
       <w:r>
-        <w:t>Partikelsystem</w:t>
-      </w:r>
-      <w:proofErr w:type="spellEnd"/>
-      <w:r>
-        <w:t xml:space="preserve"> </w:t>
-      </w:r>
-      <w:proofErr w:type="spellStart"/>
-      <w:r>
-        <w:t>mit</w:t>
-      </w:r>
-      <w:proofErr w:type="spellEnd"/>
-      <w:r>
-        <w:t xml:space="preserve"> </w:t>
-      </w:r>
-      <w:proofErr w:type="spellStart"/>
-      <w:r>
-        <w:t>Steuerung</w:t>
-      </w:r>
-      <w:proofErr w:type="spellEnd"/>
-      <w:r>
-        <w:t xml:space="preserve"> </w:t>
-      </w:r>
-      <w:proofErr w:type="spellStart"/>
-      <w:r>
-        <w:t>über</w:t>
-      </w:r>
-      <w:proofErr w:type="spellEnd"/>
-      <w:r>
-        <w:t xml:space="preserve"> DNA</w:t>
+        <w:t>Partikelsystem mit Steuerung über DNA</w:t>
       </w:r>
     </w:p>
     <w:p>
@@ -1827,19 +251,9 @@
           <w:numId w:val="12"/>
         </w:numPr>
       </w:pPr>
-      <w:proofErr w:type="spellStart"/>
       <w:r>
-        <w:t>Partikelverhalten</w:t>
+        <w:t>Partikelverhalten in Schwärmen</w:t>
       </w:r>
-      <w:proofErr w:type="spellEnd"/>
-      <w:r>
-        <w:t xml:space="preserve"> in </w:t>
-      </w:r>
-      <w:proofErr w:type="spellStart"/>
-      <w:r>
-        <w:t>Schwärmen</w:t>
-      </w:r>
-      <w:proofErr w:type="spellEnd"/>
     </w:p>
     <w:p>
       <w:pPr>
@@ -1867,19 +281,9 @@
           <w:numId w:val="12"/>
         </w:numPr>
       </w:pPr>
-      <w:proofErr w:type="spellStart"/>
       <w:r>
-        <w:t>Vermehrung</w:t>
+        <w:t>Vermehrung von Partikeln</w:t>
       </w:r>
-      <w:proofErr w:type="spellEnd"/>
-      <w:r>
-        <w:t xml:space="preserve"> von </w:t>
-      </w:r>
-      <w:proofErr w:type="spellStart"/>
-      <w:r>
-        <w:t>Partikeln</w:t>
-      </w:r>
-      <w:proofErr w:type="spellEnd"/>
     </w:p>
     <w:p>
       <w:pPr>
@@ -1889,19 +293,9 @@
           <w:numId w:val="12"/>
         </w:numPr>
       </w:pPr>
-      <w:proofErr w:type="spellStart"/>
       <w:r>
-        <w:t>Absterben</w:t>
+        <w:t>Absterben der Partikel</w:t>
       </w:r>
-      <w:proofErr w:type="spellEnd"/>
-      <w:r>
-        <w:t xml:space="preserve"> der </w:t>
-      </w:r>
-      <w:proofErr w:type="spellStart"/>
-      <w:r>
-        <w:t>Partikel</w:t>
-      </w:r>
-      <w:proofErr w:type="spellEnd"/>
     </w:p>
     <w:p>
       <w:pPr>
@@ -1926,21 +320,8 @@
           <w:numId w:val="12"/>
         </w:numPr>
       </w:pPr>
-      <w:proofErr w:type="spellStart"/>
       <w:r>
-        <w:t>Umweltbedingungen</w:t>
-      </w:r>
-      <w:proofErr w:type="spellEnd"/>
-      <w:r>
-        <w:t xml:space="preserve"> (</w:t>
-      </w:r>
-      <w:proofErr w:type="spellStart"/>
-      <w:r>
-        <w:t>hitze</w:t>
-      </w:r>
-      <w:proofErr w:type="spellEnd"/>
-      <w:r>
-        <w:t>, Wasser, etc.)</w:t>
+        <w:t>Umweltbedingungen (hitze, Wasser, etc.)</w:t>
       </w:r>
     </w:p>
     <w:p>
@@ -1951,11 +332,9 @@
           <w:numId w:val="12"/>
         </w:numPr>
       </w:pPr>
-      <w:proofErr w:type="spellStart"/>
       <w:r>
         <w:t>Partikeleditor</w:t>
       </w:r>
-      <w:proofErr w:type="spellEnd"/>
     </w:p>
     <w:sectPr>
       <w:pgSz w:w="12240" w:h="15840"/>

</xml_diff>